<commit_message>
Functional requirements errors corrected
</commit_message>
<xml_diff>
--- a/FURPS+.docx
+++ b/FURPS+.docx
@@ -389,7 +389,21 @@
           <w:sz w:val="32"/>
           <w:szCs w:val="32"/>
         </w:rPr>
-        <w:t xml:space="preserve">Citizens are able to create a profile for the following medical </w:t>
+        <w:t>Doctors</w:t>
+      </w:r>
+      <w:r>
+        <w:rPr>
+          <w:sz w:val="32"/>
+          <w:szCs w:val="32"/>
+        </w:rPr>
+        <w:t xml:space="preserve"> </w:t>
+      </w:r>
+      <w:r>
+        <w:rPr>
+          <w:sz w:val="32"/>
+          <w:szCs w:val="32"/>
+        </w:rPr>
+        <w:t xml:space="preserve">are able to create a profile for the following medical </w:t>
       </w:r>
       <w:r>
         <w:rPr>
@@ -502,7 +516,260 @@
           <w:sz w:val="32"/>
           <w:szCs w:val="32"/>
         </w:rPr>
-        <w:t>Blood bank</w:t>
+        <w:t>Medical analysis laboratory</w:t>
+      </w:r>
+    </w:p>
+    <w:p>
+      <w:pPr>
+        <w:ind w:left="720"/>
+        <w:rPr>
+          <w:sz w:val="32"/>
+          <w:szCs w:val="32"/>
+        </w:rPr>
+      </w:pPr>
+      <w:proofErr w:type="gramStart"/>
+      <w:r>
+        <w:rPr>
+          <w:sz w:val="32"/>
+          <w:szCs w:val="32"/>
+        </w:rPr>
+        <w:t>Also</w:t>
+      </w:r>
+      <w:proofErr w:type="gramEnd"/>
+      <w:r>
+        <w:rPr>
+          <w:sz w:val="32"/>
+          <w:szCs w:val="32"/>
+        </w:rPr>
+        <w:t xml:space="preserve"> pharmacists can create a </w:t>
+      </w:r>
+      <w:r>
+        <w:rPr>
+          <w:sz w:val="32"/>
+          <w:szCs w:val="32"/>
+        </w:rPr>
+        <w:t>pharmacy profile</w:t>
+      </w:r>
+    </w:p>
+    <w:p>
+      <w:pPr>
+        <w:pStyle w:val="ListParagraph"/>
+        <w:numPr>
+          <w:ilvl w:val="0"/>
+          <w:numId w:val="7"/>
+        </w:numPr>
+        <w:rPr>
+          <w:b/>
+          <w:bCs/>
+          <w:sz w:val="32"/>
+          <w:szCs w:val="32"/>
+          <w:u w:val="single"/>
+        </w:rPr>
+      </w:pPr>
+      <w:r>
+        <w:rPr>
+          <w:sz w:val="32"/>
+          <w:szCs w:val="32"/>
+        </w:rPr>
+        <w:t>Medical organization profile contains its name, description, photo, contacts, location and provided services</w:t>
+      </w:r>
+    </w:p>
+    <w:p>
+      <w:pPr>
+        <w:pStyle w:val="ListParagraph"/>
+        <w:numPr>
+          <w:ilvl w:val="0"/>
+          <w:numId w:val="7"/>
+        </w:numPr>
+        <w:rPr>
+          <w:b/>
+          <w:bCs/>
+          <w:sz w:val="32"/>
+          <w:szCs w:val="32"/>
+          <w:u w:val="single"/>
+        </w:rPr>
+      </w:pPr>
+      <w:r>
+        <w:rPr>
+          <w:sz w:val="32"/>
+          <w:szCs w:val="32"/>
+        </w:rPr>
+        <w:lastRenderedPageBreak/>
+        <w:t>Every medical organization can edit services they provide (in their profiles), but only hospitals can add care units (e.g. incubators, ICUs, … etc.) and update the number of available rooms in every care unit</w:t>
+      </w:r>
+    </w:p>
+    <w:p>
+      <w:pPr>
+        <w:pStyle w:val="ListParagraph"/>
+        <w:numPr>
+          <w:ilvl w:val="0"/>
+          <w:numId w:val="7"/>
+        </w:numPr>
+        <w:rPr>
+          <w:b/>
+          <w:bCs/>
+          <w:sz w:val="32"/>
+          <w:szCs w:val="32"/>
+          <w:u w:val="single"/>
+        </w:rPr>
+      </w:pPr>
+      <w:r>
+        <w:rPr>
+          <w:sz w:val="32"/>
+          <w:szCs w:val="32"/>
+        </w:rPr>
+        <w:t xml:space="preserve">After a doctor adds a new entry in the medical history of a user, the system asks the user to give a feedback </w:t>
+      </w:r>
+      <w:r>
+        <w:rPr>
+          <w:sz w:val="32"/>
+          <w:szCs w:val="32"/>
+        </w:rPr>
+        <w:t>to</w:t>
+      </w:r>
+      <w:r>
+        <w:rPr>
+          <w:sz w:val="32"/>
+          <w:szCs w:val="32"/>
+        </w:rPr>
+        <w:t xml:space="preserve"> the </w:t>
+      </w:r>
+      <w:r>
+        <w:rPr>
+          <w:sz w:val="32"/>
+          <w:szCs w:val="32"/>
+        </w:rPr>
+        <w:t>service</w:t>
+      </w:r>
+      <w:r>
+        <w:rPr>
+          <w:sz w:val="32"/>
+          <w:szCs w:val="32"/>
+        </w:rPr>
+        <w:t xml:space="preserve">. According to that feedback, the system updates the rate </w:t>
+      </w:r>
+      <w:r>
+        <w:rPr>
+          <w:sz w:val="32"/>
+          <w:szCs w:val="32"/>
+        </w:rPr>
+        <w:t>for</w:t>
+      </w:r>
+      <w:r>
+        <w:rPr>
+          <w:sz w:val="32"/>
+          <w:szCs w:val="32"/>
+        </w:rPr>
+        <w:t xml:space="preserve"> th</w:t>
+      </w:r>
+      <w:r>
+        <w:rPr>
+          <w:sz w:val="32"/>
+          <w:szCs w:val="32"/>
+        </w:rPr>
+        <w:t>at service</w:t>
+      </w:r>
+    </w:p>
+    <w:p>
+      <w:pPr>
+        <w:pStyle w:val="ListParagraph"/>
+        <w:numPr>
+          <w:ilvl w:val="0"/>
+          <w:numId w:val="5"/>
+        </w:numPr>
+        <w:rPr>
+          <w:b/>
+          <w:bCs/>
+          <w:sz w:val="32"/>
+          <w:szCs w:val="32"/>
+          <w:u w:val="single"/>
+        </w:rPr>
+      </w:pPr>
+      <w:r>
+        <w:rPr>
+          <w:sz w:val="32"/>
+          <w:szCs w:val="32"/>
+        </w:rPr>
+        <w:t>Every user can search for other user accounts</w:t>
+      </w:r>
+      <w:r>
+        <w:rPr>
+          <w:sz w:val="32"/>
+          <w:szCs w:val="32"/>
+        </w:rPr>
+        <w:t xml:space="preserve">. </w:t>
+      </w:r>
+      <w:r>
+        <w:rPr>
+          <w:sz w:val="32"/>
+          <w:szCs w:val="32"/>
+        </w:rPr>
+        <w:t>A</w:t>
+      </w:r>
+      <w:r>
+        <w:rPr>
+          <w:sz w:val="32"/>
+          <w:szCs w:val="32"/>
+        </w:rPr>
+        <w:t>lso, a</w:t>
+      </w:r>
+      <w:r>
+        <w:rPr>
+          <w:sz w:val="32"/>
+          <w:szCs w:val="32"/>
+        </w:rPr>
+        <w:t xml:space="preserve"> user can mark another user as friend, parent or sibling</w:t>
+      </w:r>
+    </w:p>
+    <w:p>
+      <w:pPr>
+        <w:pStyle w:val="ListParagraph"/>
+        <w:numPr>
+          <w:ilvl w:val="0"/>
+          <w:numId w:val="1"/>
+        </w:numPr>
+        <w:rPr>
+          <w:b/>
+          <w:bCs/>
+          <w:sz w:val="32"/>
+          <w:szCs w:val="32"/>
+          <w:u w:val="single"/>
+        </w:rPr>
+      </w:pPr>
+      <w:r>
+        <w:rPr>
+          <w:sz w:val="32"/>
+          <w:szCs w:val="32"/>
+        </w:rPr>
+        <w:t xml:space="preserve">Every user can search for medical </w:t>
+      </w:r>
+      <w:r>
+        <w:rPr>
+          <w:sz w:val="32"/>
+          <w:szCs w:val="32"/>
+        </w:rPr>
+        <w:t>organization</w:t>
+      </w:r>
+      <w:r>
+        <w:rPr>
+          <w:sz w:val="32"/>
+          <w:szCs w:val="32"/>
+        </w:rPr>
+        <w:t>s and sort the results by any combination of</w:t>
+      </w:r>
+      <w:r>
+        <w:rPr>
+          <w:sz w:val="32"/>
+          <w:szCs w:val="32"/>
+        </w:rPr>
+        <w:t xml:space="preserve"> the following</w:t>
+      </w:r>
+      <w:r>
+        <w:rPr>
+          <w:sz w:val="32"/>
+          <w:szCs w:val="32"/>
+        </w:rPr>
+        <w:t>:</w:t>
       </w:r>
     </w:p>
     <w:p>
@@ -525,7 +792,7 @@
           <w:sz w:val="32"/>
           <w:szCs w:val="32"/>
         </w:rPr>
-        <w:t>Pharmacy</w:t>
+        <w:t>Distance</w:t>
       </w:r>
     </w:p>
     <w:p>
@@ -548,7 +815,7 @@
           <w:sz w:val="32"/>
           <w:szCs w:val="32"/>
         </w:rPr>
-        <w:t>Medical analysis laboratory</w:t>
+        <w:t>Cost</w:t>
       </w:r>
     </w:p>
     <w:p>
@@ -556,7 +823,7 @@
         <w:pStyle w:val="ListParagraph"/>
         <w:numPr>
           <w:ilvl w:val="0"/>
-          <w:numId w:val="7"/>
+          <w:numId w:val="2"/>
         </w:numPr>
         <w:rPr>
           <w:b/>
@@ -571,42 +838,14 @@
           <w:sz w:val="32"/>
           <w:szCs w:val="32"/>
         </w:rPr>
-        <w:t xml:space="preserve">Every medical </w:t>
-      </w:r>
-      <w:r>
-        <w:rPr>
-          <w:sz w:val="32"/>
-          <w:szCs w:val="32"/>
-        </w:rPr>
-        <w:t>organization</w:t>
-      </w:r>
-      <w:r>
-        <w:rPr>
-          <w:sz w:val="32"/>
-          <w:szCs w:val="32"/>
-        </w:rPr>
-        <w:t xml:space="preserve"> and every doctor </w:t>
-      </w:r>
-      <w:r>
-        <w:rPr>
-          <w:sz w:val="32"/>
-          <w:szCs w:val="32"/>
-        </w:rPr>
-        <w:t>has</w:t>
-      </w:r>
-      <w:r>
-        <w:rPr>
-          <w:sz w:val="32"/>
-          <w:szCs w:val="32"/>
-        </w:rPr>
-        <w:t xml:space="preserve"> a rating</w:t>
-      </w:r>
-      <w:r>
-        <w:rPr>
-          <w:sz w:val="32"/>
-          <w:szCs w:val="32"/>
-        </w:rPr>
-        <w:t xml:space="preserve"> on the system</w:t>
+        <w:t>Popularity</w:t>
+      </w:r>
+      <w:r>
+        <w:rPr>
+          <w:sz w:val="32"/>
+          <w:szCs w:val="32"/>
+        </w:rPr>
+        <w:t xml:space="preserve"> </w:t>
       </w:r>
     </w:p>
     <w:p>
@@ -614,7 +853,7 @@
         <w:pStyle w:val="ListParagraph"/>
         <w:numPr>
           <w:ilvl w:val="0"/>
-          <w:numId w:val="7"/>
+          <w:numId w:val="2"/>
         </w:numPr>
         <w:rPr>
           <w:b/>
@@ -629,231 +868,7 @@
           <w:sz w:val="32"/>
           <w:szCs w:val="32"/>
         </w:rPr>
-        <w:lastRenderedPageBreak/>
-        <w:t xml:space="preserve">After a doctor adds a new entry in the medical history of a user, the system asks the user to give a feedback </w:t>
-      </w:r>
-      <w:r>
-        <w:rPr>
-          <w:sz w:val="32"/>
-          <w:szCs w:val="32"/>
-        </w:rPr>
-        <w:t>to</w:t>
-      </w:r>
-      <w:r>
-        <w:rPr>
-          <w:sz w:val="32"/>
-          <w:szCs w:val="32"/>
-        </w:rPr>
-        <w:t xml:space="preserve"> the </w:t>
-      </w:r>
-      <w:r>
-        <w:rPr>
-          <w:sz w:val="32"/>
-          <w:szCs w:val="32"/>
-        </w:rPr>
-        <w:t>service</w:t>
-      </w:r>
-      <w:r>
-        <w:rPr>
-          <w:sz w:val="32"/>
-          <w:szCs w:val="32"/>
-        </w:rPr>
-        <w:t>. According to that feedback, the system updates the rate of th</w:t>
-      </w:r>
-      <w:r>
-        <w:rPr>
-          <w:sz w:val="32"/>
-          <w:szCs w:val="32"/>
-        </w:rPr>
-        <w:t>at service</w:t>
-      </w:r>
-    </w:p>
-    <w:p>
-      <w:pPr>
-        <w:pStyle w:val="ListParagraph"/>
-        <w:numPr>
-          <w:ilvl w:val="0"/>
-          <w:numId w:val="5"/>
-        </w:numPr>
-        <w:rPr>
-          <w:b/>
-          <w:bCs/>
-          <w:sz w:val="32"/>
-          <w:szCs w:val="32"/>
-          <w:u w:val="single"/>
-        </w:rPr>
-      </w:pPr>
-      <w:r>
-        <w:rPr>
-          <w:sz w:val="32"/>
-          <w:szCs w:val="32"/>
-        </w:rPr>
-        <w:t xml:space="preserve">Medical </w:t>
-      </w:r>
-      <w:r>
-        <w:rPr>
-          <w:sz w:val="32"/>
-          <w:szCs w:val="32"/>
-        </w:rPr>
-        <w:t>organization</w:t>
-      </w:r>
-      <w:r>
-        <w:rPr>
-          <w:sz w:val="32"/>
-          <w:szCs w:val="32"/>
-        </w:rPr>
-        <w:t xml:space="preserve"> profile contains</w:t>
-      </w:r>
-      <w:r>
-        <w:rPr>
-          <w:sz w:val="32"/>
-          <w:szCs w:val="32"/>
-        </w:rPr>
-        <w:t xml:space="preserve"> </w:t>
-      </w:r>
-      <w:r>
-        <w:rPr>
-          <w:sz w:val="32"/>
-          <w:szCs w:val="32"/>
-        </w:rPr>
-        <w:t>its</w:t>
-      </w:r>
-      <w:r>
-        <w:rPr>
-          <w:sz w:val="32"/>
-          <w:szCs w:val="32"/>
-        </w:rPr>
-        <w:t xml:space="preserve"> </w:t>
-      </w:r>
-      <w:r>
-        <w:rPr>
-          <w:sz w:val="32"/>
-          <w:szCs w:val="32"/>
-        </w:rPr>
-        <w:t>name</w:t>
-      </w:r>
-      <w:r>
-        <w:rPr>
-          <w:sz w:val="32"/>
-          <w:szCs w:val="32"/>
-        </w:rPr>
-        <w:t>, description</w:t>
-      </w:r>
-      <w:r>
-        <w:rPr>
-          <w:sz w:val="32"/>
-          <w:szCs w:val="32"/>
-        </w:rPr>
-        <w:t xml:space="preserve">, photo, </w:t>
-      </w:r>
-      <w:r>
-        <w:rPr>
-          <w:sz w:val="32"/>
-          <w:szCs w:val="32"/>
-        </w:rPr>
-        <w:t>contacts</w:t>
-      </w:r>
-      <w:r>
-        <w:rPr>
-          <w:sz w:val="32"/>
-          <w:szCs w:val="32"/>
-        </w:rPr>
-        <w:t>, location</w:t>
-      </w:r>
-      <w:r>
-        <w:rPr>
-          <w:sz w:val="32"/>
-          <w:szCs w:val="32"/>
-        </w:rPr>
-        <w:t xml:space="preserve"> and provided services</w:t>
-      </w:r>
-    </w:p>
-    <w:p>
-      <w:pPr>
-        <w:pStyle w:val="ListParagraph"/>
-        <w:numPr>
-          <w:ilvl w:val="0"/>
-          <w:numId w:val="5"/>
-        </w:numPr>
-        <w:rPr>
-          <w:b/>
-          <w:bCs/>
-          <w:sz w:val="32"/>
-          <w:szCs w:val="32"/>
-          <w:u w:val="single"/>
-        </w:rPr>
-      </w:pPr>
-      <w:r>
-        <w:rPr>
-          <w:sz w:val="32"/>
-          <w:szCs w:val="32"/>
-        </w:rPr>
-        <w:t xml:space="preserve">Every medical </w:t>
-      </w:r>
-      <w:r>
-        <w:rPr>
-          <w:sz w:val="32"/>
-          <w:szCs w:val="32"/>
-        </w:rPr>
-        <w:t>organization</w:t>
-      </w:r>
-      <w:r>
-        <w:rPr>
-          <w:sz w:val="32"/>
-          <w:szCs w:val="32"/>
-        </w:rPr>
-        <w:t xml:space="preserve"> can edit services they provide (in their profiles), but only hospitals can add care units (e.g. incubators, ICUs, … etc.) and update the number of available rooms in every care unit</w:t>
-      </w:r>
-    </w:p>
-    <w:p>
-      <w:pPr>
-        <w:pStyle w:val="ListParagraph"/>
-        <w:numPr>
-          <w:ilvl w:val="0"/>
-          <w:numId w:val="5"/>
-        </w:numPr>
-        <w:rPr>
-          <w:b/>
-          <w:bCs/>
-          <w:sz w:val="32"/>
-          <w:szCs w:val="32"/>
-          <w:u w:val="single"/>
-        </w:rPr>
-      </w:pPr>
-      <w:r>
-        <w:rPr>
-          <w:sz w:val="32"/>
-          <w:szCs w:val="32"/>
-        </w:rPr>
-        <w:t>Every user can search for other user accounts</w:t>
-      </w:r>
-      <w:r>
-        <w:rPr>
-          <w:sz w:val="32"/>
-          <w:szCs w:val="32"/>
-        </w:rPr>
-        <w:t xml:space="preserve">. </w:t>
-      </w:r>
-      <w:r>
-        <w:rPr>
-          <w:sz w:val="32"/>
-          <w:szCs w:val="32"/>
-        </w:rPr>
-        <w:t>A</w:t>
-      </w:r>
-      <w:r>
-        <w:rPr>
-          <w:sz w:val="32"/>
-          <w:szCs w:val="32"/>
-        </w:rPr>
-        <w:t>lso, a</w:t>
-      </w:r>
-      <w:r>
-        <w:rPr>
-          <w:sz w:val="32"/>
-          <w:szCs w:val="32"/>
-        </w:rPr>
-        <w:t xml:space="preserve"> user can mark another user as friend, parent or sibling</w:t>
+        <w:t>Rating</w:t>
       </w:r>
     </w:p>
     <w:p>
@@ -864,146 +879,82 @@
           <w:numId w:val="1"/>
         </w:numPr>
         <w:rPr>
-          <w:b/>
-          <w:bCs/>
-          <w:sz w:val="32"/>
-          <w:szCs w:val="32"/>
-          <w:u w:val="single"/>
-        </w:rPr>
-      </w:pPr>
-      <w:r>
-        <w:rPr>
-          <w:sz w:val="32"/>
-          <w:szCs w:val="32"/>
-        </w:rPr>
-        <w:t xml:space="preserve">Every user can search for medical </w:t>
-      </w:r>
-      <w:r>
-        <w:rPr>
-          <w:sz w:val="32"/>
-          <w:szCs w:val="32"/>
-        </w:rPr>
-        <w:t>organization</w:t>
-      </w:r>
-      <w:r>
-        <w:rPr>
-          <w:sz w:val="32"/>
-          <w:szCs w:val="32"/>
-        </w:rPr>
-        <w:t>s and sort the results by any combination of</w:t>
-      </w:r>
-      <w:r>
-        <w:rPr>
-          <w:sz w:val="32"/>
-          <w:szCs w:val="32"/>
-        </w:rPr>
-        <w:t xml:space="preserve"> the following</w:t>
-      </w:r>
-      <w:r>
-        <w:rPr>
-          <w:sz w:val="32"/>
-          <w:szCs w:val="32"/>
-        </w:rPr>
-        <w:t>:</w:t>
-      </w:r>
-    </w:p>
-    <w:p>
-      <w:pPr>
-        <w:pStyle w:val="ListParagraph"/>
-        <w:numPr>
-          <w:ilvl w:val="0"/>
-          <w:numId w:val="2"/>
-        </w:numPr>
-        <w:rPr>
-          <w:b/>
-          <w:bCs/>
-          <w:sz w:val="32"/>
-          <w:szCs w:val="32"/>
-          <w:u w:val="single"/>
-        </w:rPr>
-      </w:pPr>
-      <w:r>
-        <w:rPr>
-          <w:sz w:val="32"/>
-          <w:szCs w:val="32"/>
-        </w:rPr>
-        <w:t>Distance</w:t>
-      </w:r>
-    </w:p>
-    <w:p>
-      <w:pPr>
-        <w:pStyle w:val="ListParagraph"/>
-        <w:numPr>
-          <w:ilvl w:val="0"/>
-          <w:numId w:val="2"/>
-        </w:numPr>
-        <w:rPr>
-          <w:b/>
-          <w:bCs/>
-          <w:sz w:val="32"/>
-          <w:szCs w:val="32"/>
-          <w:u w:val="single"/>
-        </w:rPr>
-      </w:pPr>
-      <w:r>
-        <w:rPr>
-          <w:sz w:val="32"/>
-          <w:szCs w:val="32"/>
-        </w:rPr>
-        <w:t>Cost</w:t>
-      </w:r>
-    </w:p>
-    <w:p>
-      <w:pPr>
-        <w:pStyle w:val="ListParagraph"/>
-        <w:numPr>
-          <w:ilvl w:val="0"/>
-          <w:numId w:val="2"/>
-        </w:numPr>
-        <w:rPr>
-          <w:b/>
-          <w:bCs/>
-          <w:sz w:val="32"/>
-          <w:szCs w:val="32"/>
-          <w:u w:val="single"/>
-        </w:rPr>
-      </w:pPr>
-      <w:r>
-        <w:rPr>
-          <w:sz w:val="32"/>
-          <w:szCs w:val="32"/>
-        </w:rPr>
-        <w:t>Popularity</w:t>
-      </w:r>
-      <w:r>
-        <w:rPr>
-          <w:sz w:val="32"/>
-          <w:szCs w:val="32"/>
-        </w:rPr>
-        <w:t xml:space="preserve"> </w:t>
-      </w:r>
-    </w:p>
-    <w:p>
-      <w:pPr>
-        <w:pStyle w:val="ListParagraph"/>
-        <w:numPr>
-          <w:ilvl w:val="0"/>
-          <w:numId w:val="2"/>
-        </w:numPr>
-        <w:rPr>
-          <w:b/>
-          <w:bCs/>
-          <w:sz w:val="32"/>
-          <w:szCs w:val="32"/>
-          <w:u w:val="single"/>
-        </w:rPr>
-      </w:pPr>
-      <w:r>
-        <w:rPr>
-          <w:sz w:val="32"/>
-          <w:szCs w:val="32"/>
-        </w:rPr>
-        <w:t>Rating</w:t>
+          <w:sz w:val="32"/>
+          <w:szCs w:val="32"/>
+        </w:rPr>
+      </w:pPr>
+      <w:r>
+        <w:rPr>
+          <w:sz w:val="32"/>
+          <w:szCs w:val="32"/>
+        </w:rPr>
+        <w:t xml:space="preserve">A citizen can send an SOS signal which is automatically delivered to the </w:t>
+      </w:r>
+      <w:r>
+        <w:rPr>
+          <w:i/>
+          <w:iCs/>
+          <w:sz w:val="32"/>
+          <w:szCs w:val="32"/>
+          <w:u w:val="single"/>
+        </w:rPr>
+        <w:t>nearest</w:t>
+      </w:r>
+      <w:r>
+        <w:rPr>
+          <w:sz w:val="32"/>
+          <w:szCs w:val="32"/>
+        </w:rPr>
+        <w:t xml:space="preserve"> hospitals according to the location of the citizen.</w:t>
+      </w:r>
+      <w:r>
+        <w:rPr>
+          <w:sz w:val="32"/>
+          <w:szCs w:val="32"/>
+        </w:rPr>
+        <w:t xml:space="preserve"> The SOS also is sent to his </w:t>
+      </w:r>
+      <w:r>
+        <w:rPr>
+          <w:sz w:val="32"/>
+          <w:szCs w:val="32"/>
+        </w:rPr>
+        <w:t>siblings, parents</w:t>
+      </w:r>
+      <w:r>
+        <w:rPr>
+          <w:sz w:val="32"/>
+          <w:szCs w:val="32"/>
+        </w:rPr>
+        <w:t xml:space="preserve"> and friends.</w:t>
+      </w:r>
+      <w:r>
+        <w:rPr>
+          <w:sz w:val="32"/>
+          <w:szCs w:val="32"/>
+        </w:rPr>
+        <w:t xml:space="preserve"> The citizen can </w:t>
+      </w:r>
+      <w:r>
+        <w:rPr>
+          <w:sz w:val="32"/>
+          <w:szCs w:val="32"/>
+        </w:rPr>
+        <w:t xml:space="preserve">optionally </w:t>
+      </w:r>
+      <w:r>
+        <w:rPr>
+          <w:sz w:val="32"/>
+          <w:szCs w:val="32"/>
+        </w:rPr>
+        <w:t>add a descrip</w:t>
+      </w:r>
+      <w:r>
+        <w:rPr>
+          <w:sz w:val="32"/>
+          <w:szCs w:val="32"/>
+        </w:rPr>
+        <w:t>tion of the emergency situation</w:t>
       </w:r>
     </w:p>
     <w:p>
@@ -1023,73 +974,49 @@
           <w:sz w:val="32"/>
           <w:szCs w:val="32"/>
         </w:rPr>
-        <w:t xml:space="preserve">A citizen can send an SOS signal which is automatically delivered to the </w:t>
-      </w:r>
-      <w:r>
-        <w:rPr>
-          <w:i/>
-          <w:iCs/>
-          <w:sz w:val="32"/>
-          <w:szCs w:val="32"/>
-          <w:u w:val="single"/>
-        </w:rPr>
-        <w:t>nearest</w:t>
-      </w:r>
-      <w:r>
-        <w:rPr>
-          <w:sz w:val="32"/>
-          <w:szCs w:val="32"/>
-        </w:rPr>
-        <w:t xml:space="preserve"> hospitals according to the location of the citizen.</w:t>
-      </w:r>
-      <w:r>
-        <w:rPr>
-          <w:sz w:val="32"/>
-          <w:szCs w:val="32"/>
-        </w:rPr>
-        <w:t xml:space="preserve"> The SOS also is sent to his </w:t>
-      </w:r>
-      <w:r>
-        <w:rPr>
-          <w:sz w:val="32"/>
-          <w:szCs w:val="32"/>
-        </w:rPr>
-        <w:t>siblings, parents</w:t>
-      </w:r>
-      <w:r>
-        <w:rPr>
-          <w:sz w:val="32"/>
-          <w:szCs w:val="32"/>
-        </w:rPr>
-        <w:t xml:space="preserve"> and friends.</w:t>
-      </w:r>
-      <w:r>
-        <w:rPr>
-          <w:sz w:val="32"/>
-          <w:szCs w:val="32"/>
-        </w:rPr>
-        <w:t xml:space="preserve"> The citizen can </w:t>
-      </w:r>
-      <w:r>
-        <w:rPr>
-          <w:sz w:val="32"/>
-          <w:szCs w:val="32"/>
-        </w:rPr>
-        <w:t xml:space="preserve">optionally </w:t>
-      </w:r>
-      <w:r>
-        <w:rPr>
-          <w:sz w:val="32"/>
-          <w:szCs w:val="32"/>
-        </w:rPr>
-        <w:t>add a descrip</w:t>
-      </w:r>
-      <w:r>
-        <w:rPr>
-          <w:sz w:val="32"/>
-          <w:szCs w:val="32"/>
-        </w:rPr>
-        <w:t>tion of the emergency situation</w:t>
+        <w:t>When an SOS gets accepted by a hospital, other receivers of the SOS</w:t>
+      </w:r>
+      <w:r>
+        <w:rPr>
+          <w:sz w:val="32"/>
+          <w:szCs w:val="32"/>
+        </w:rPr>
+        <w:t xml:space="preserve"> - </w:t>
+      </w:r>
+      <w:r>
+        <w:rPr>
+          <w:sz w:val="32"/>
+          <w:szCs w:val="32"/>
+        </w:rPr>
+        <w:t xml:space="preserve">including </w:t>
+      </w:r>
+      <w:r>
+        <w:rPr>
+          <w:sz w:val="32"/>
+          <w:szCs w:val="32"/>
+        </w:rPr>
+        <w:t>siblings, parents and friends</w:t>
+      </w:r>
+      <w:r>
+        <w:rPr>
+          <w:sz w:val="32"/>
+          <w:szCs w:val="32"/>
+        </w:rPr>
+        <w:t xml:space="preserve"> -</w:t>
+      </w:r>
+      <w:r>
+        <w:rPr>
+          <w:sz w:val="32"/>
+          <w:szCs w:val="32"/>
+        </w:rPr>
+        <w:t xml:space="preserve"> </w:t>
+      </w:r>
+      <w:r>
+        <w:rPr>
+          <w:sz w:val="32"/>
+          <w:szCs w:val="32"/>
+        </w:rPr>
+        <w:t>should be notified</w:t>
       </w:r>
     </w:p>
     <w:p>
@@ -1100,58 +1027,26 @@
           <w:numId w:val="1"/>
         </w:numPr>
         <w:rPr>
-          <w:sz w:val="32"/>
-          <w:szCs w:val="32"/>
-        </w:rPr>
-      </w:pPr>
-      <w:r>
-        <w:rPr>
-          <w:sz w:val="32"/>
-          <w:szCs w:val="32"/>
-        </w:rPr>
-        <w:t>When an SOS gets accepted by a hospital, other receivers of the SOS</w:t>
-      </w:r>
-      <w:r>
-        <w:rPr>
-          <w:sz w:val="32"/>
-          <w:szCs w:val="32"/>
-        </w:rPr>
-        <w:t xml:space="preserve">, </w:t>
-      </w:r>
-      <w:r>
-        <w:rPr>
-          <w:sz w:val="32"/>
-          <w:szCs w:val="32"/>
-        </w:rPr>
-        <w:t xml:space="preserve">including </w:t>
-      </w:r>
-      <w:r>
-        <w:rPr>
-          <w:sz w:val="32"/>
-          <w:szCs w:val="32"/>
-        </w:rPr>
-        <w:t>siblings, parents and friends</w:t>
-      </w:r>
-      <w:r>
-        <w:rPr>
-          <w:sz w:val="32"/>
-          <w:szCs w:val="32"/>
-        </w:rPr>
-        <w:t>,</w:t>
-      </w:r>
-      <w:r>
-        <w:rPr>
-          <w:sz w:val="32"/>
-          <w:szCs w:val="32"/>
-        </w:rPr>
-        <w:t xml:space="preserve"> </w:t>
-      </w:r>
-      <w:r>
-        <w:rPr>
-          <w:sz w:val="32"/>
-          <w:szCs w:val="32"/>
-        </w:rPr>
-        <w:t>should be notified</w:t>
+          <w:b/>
+          <w:bCs/>
+          <w:sz w:val="32"/>
+          <w:szCs w:val="32"/>
+          <w:u w:val="single"/>
+        </w:rPr>
+      </w:pPr>
+      <w:r>
+        <w:rPr>
+          <w:sz w:val="32"/>
+          <w:szCs w:val="32"/>
+        </w:rPr>
+        <w:t>The system provides a prognosis service. It warns the citizen from diseases that he might catch depending on the medical history of him and his family, and considering his demographic location</w:t>
+      </w:r>
+      <w:r>
+        <w:rPr>
+          <w:sz w:val="32"/>
+          <w:szCs w:val="32"/>
+        </w:rPr>
+        <w:t>. Also, after adding a genetic disease to the medical history of some patient, the system sends a warning to his siblings, sons and descendants</w:t>
       </w:r>
     </w:p>
     <w:p>
@@ -1162,47 +1057,97 @@
           <w:numId w:val="1"/>
         </w:numPr>
         <w:rPr>
-          <w:sz w:val="32"/>
-          <w:szCs w:val="32"/>
-        </w:rPr>
-      </w:pPr>
-      <w:r>
-        <w:rPr>
-          <w:sz w:val="32"/>
-          <w:szCs w:val="32"/>
-        </w:rPr>
-        <w:t xml:space="preserve">A hospital administrator or a doctor who works in a hospital can reply to or accept an SOS. A citizen can </w:t>
-      </w:r>
-      <w:r>
-        <w:rPr>
-          <w:i/>
-          <w:iCs/>
-          <w:sz w:val="32"/>
-          <w:szCs w:val="32"/>
-          <w:u w:val="single"/>
-        </w:rPr>
-        <w:t>only</w:t>
-      </w:r>
-      <w:r>
-        <w:rPr>
-          <w:sz w:val="32"/>
-          <w:szCs w:val="32"/>
-        </w:rPr>
-        <w:t xml:space="preserve"> reply</w:t>
-      </w:r>
-      <w:r>
-        <w:rPr>
-          <w:sz w:val="32"/>
-          <w:szCs w:val="32"/>
-        </w:rPr>
-        <w:t xml:space="preserve"> back</w:t>
-      </w:r>
-      <w:r>
-        <w:rPr>
-          <w:sz w:val="32"/>
-          <w:szCs w:val="32"/>
-        </w:rPr>
-        <w:t xml:space="preserve"> to his SOSs.</w:t>
+          <w:b/>
+          <w:bCs/>
+          <w:sz w:val="32"/>
+          <w:szCs w:val="32"/>
+          <w:u w:val="single"/>
+        </w:rPr>
+      </w:pPr>
+      <w:r>
+        <w:rPr>
+          <w:sz w:val="32"/>
+          <w:szCs w:val="32"/>
+        </w:rPr>
+        <w:lastRenderedPageBreak/>
+        <w:t>M</w:t>
+      </w:r>
+      <w:r>
+        <w:rPr>
+          <w:sz w:val="32"/>
+          <w:szCs w:val="32"/>
+        </w:rPr>
+        <w:t xml:space="preserve">edical </w:t>
+      </w:r>
+      <w:r>
+        <w:rPr>
+          <w:sz w:val="32"/>
+          <w:szCs w:val="32"/>
+        </w:rPr>
+        <w:t>organization</w:t>
+      </w:r>
+      <w:r>
+        <w:rPr>
+          <w:sz w:val="32"/>
+          <w:szCs w:val="32"/>
+        </w:rPr>
+        <w:t>s</w:t>
+      </w:r>
+      <w:r>
+        <w:rPr>
+          <w:sz w:val="32"/>
+          <w:szCs w:val="32"/>
+        </w:rPr>
+        <w:t xml:space="preserve"> are able to publish advertisements on the system. The higher the rating of </w:t>
+      </w:r>
+      <w:r>
+        <w:rPr>
+          <w:sz w:val="32"/>
+          <w:szCs w:val="32"/>
+        </w:rPr>
+        <w:t>the</w:t>
+      </w:r>
+      <w:r>
+        <w:rPr>
+          <w:sz w:val="32"/>
+          <w:szCs w:val="32"/>
+        </w:rPr>
+        <w:t xml:space="preserve"> medical </w:t>
+      </w:r>
+      <w:r>
+        <w:rPr>
+          <w:sz w:val="32"/>
+          <w:szCs w:val="32"/>
+        </w:rPr>
+        <w:t>organization</w:t>
+      </w:r>
+      <w:r>
+        <w:rPr>
+          <w:sz w:val="32"/>
+          <w:szCs w:val="32"/>
+        </w:rPr>
+        <w:t xml:space="preserve">, the greater the priority given for </w:t>
+      </w:r>
+      <w:r>
+        <w:rPr>
+          <w:sz w:val="32"/>
+          <w:szCs w:val="32"/>
+        </w:rPr>
+        <w:t>its</w:t>
+      </w:r>
+      <w:r>
+        <w:rPr>
+          <w:sz w:val="32"/>
+          <w:szCs w:val="32"/>
+        </w:rPr>
+        <w:t xml:space="preserve"> advertisements</w:t>
+      </w:r>
+      <w:r>
+        <w:rPr>
+          <w:sz w:val="32"/>
+          <w:szCs w:val="32"/>
+        </w:rPr>
+        <w:t xml:space="preserve"> to appear</w:t>
       </w:r>
     </w:p>
     <w:p>
@@ -1225,22 +1170,7 @@
           <w:sz w:val="32"/>
           <w:szCs w:val="32"/>
         </w:rPr>
-        <w:t>The system provides a prognosis service. It warns the citizen from diseases that he might catch depending on the medical history of him and his family, and considering his demographic location</w:t>
-      </w:r>
-      <w:r>
-        <w:rPr>
-          <w:sz w:val="32"/>
-          <w:szCs w:val="32"/>
-        </w:rPr>
-        <w:t xml:space="preserve">. Also, after adding a genetic disease to the medical history of some </w:t>
-      </w:r>
-      <w:r>
-        <w:rPr>
-          <w:sz w:val="32"/>
-          <w:szCs w:val="32"/>
-        </w:rPr>
-        <w:lastRenderedPageBreak/>
-        <w:t>patient, the system sends a warning to his siblings, sons and descendants</w:t>
+        <w:t>A citizen can look for medicine/ injection in surrounding pharmacies. He can write the name of that medicine/ injection in a post</w:t>
       </w:r>
     </w:p>
     <w:p>
@@ -1263,42 +1193,35 @@
           <w:sz w:val="32"/>
           <w:szCs w:val="32"/>
         </w:rPr>
-        <w:t xml:space="preserve">Doctors, pharmacists and medical </w:t>
-      </w:r>
-      <w:r>
-        <w:rPr>
-          <w:sz w:val="32"/>
-          <w:szCs w:val="32"/>
-        </w:rPr>
-        <w:t>organization</w:t>
-      </w:r>
-      <w:r>
-        <w:rPr>
-          <w:sz w:val="32"/>
-          <w:szCs w:val="32"/>
-        </w:rPr>
-        <w:t>s</w:t>
-      </w:r>
-      <w:r>
-        <w:rPr>
-          <w:sz w:val="32"/>
-          <w:szCs w:val="32"/>
-        </w:rPr>
-        <w:t xml:space="preserve"> are able to publish advertisements on the system. The higher the rating of doctors/ medical </w:t>
-      </w:r>
-      <w:r>
-        <w:rPr>
-          <w:sz w:val="32"/>
-          <w:szCs w:val="32"/>
-        </w:rPr>
-        <w:t>organization</w:t>
-      </w:r>
-      <w:r>
-        <w:rPr>
-          <w:sz w:val="32"/>
-          <w:szCs w:val="32"/>
-        </w:rPr>
-        <w:t>s, the greater the priority given for their advertisements</w:t>
+        <w:t>Posts are onl</w:t>
+      </w:r>
+      <w:r>
+        <w:rPr>
+          <w:sz w:val="32"/>
+          <w:szCs w:val="32"/>
+        </w:rPr>
+        <w:t>y visible to the post owner</w:t>
+      </w:r>
+      <w:r>
+        <w:rPr>
+          <w:sz w:val="32"/>
+          <w:szCs w:val="32"/>
+        </w:rPr>
+        <w:t xml:space="preserve"> and</w:t>
+      </w:r>
+      <w:r>
+        <w:rPr>
+          <w:sz w:val="32"/>
+          <w:szCs w:val="32"/>
+        </w:rPr>
+        <w:t xml:space="preserve"> </w:t>
+      </w:r>
+      <w:r>
+        <w:rPr>
+          <w:sz w:val="32"/>
+          <w:szCs w:val="32"/>
+        </w:rPr>
+        <w:t>all pharmacists</w:t>
       </w:r>
     </w:p>
     <w:p>
@@ -1321,41 +1244,8 @@
           <w:sz w:val="32"/>
           <w:szCs w:val="32"/>
         </w:rPr>
-        <w:t>A citizen can look for medicine/ injection in surrounding pharmacies. He can write the name of that medicine/ injection in a post. Posts are onl</w:t>
-      </w:r>
-      <w:r>
-        <w:rPr>
-          <w:sz w:val="32"/>
-          <w:szCs w:val="32"/>
-        </w:rPr>
-        <w:t xml:space="preserve">y visible to the post owner, </w:t>
-      </w:r>
-      <w:r>
-        <w:rPr>
-          <w:sz w:val="32"/>
-          <w:szCs w:val="32"/>
-        </w:rPr>
-        <w:t xml:space="preserve">all pharmacists </w:t>
-      </w:r>
-      <w:r>
-        <w:rPr>
-          <w:sz w:val="32"/>
-          <w:szCs w:val="32"/>
-        </w:rPr>
-        <w:t>and all doctors</w:t>
-      </w:r>
-    </w:p>
-    <w:p>
-      <w:pPr>
-        <w:pStyle w:val="ListParagraph"/>
-        <w:rPr>
-          <w:b/>
-          <w:bCs/>
-          <w:sz w:val="32"/>
-          <w:szCs w:val="32"/>
-          <w:u w:val="single"/>
-        </w:rPr>
-      </w:pPr>
+        <w:t>Either a pharmacist or the post owner can comment on the post. Also, the owner of the post can give a feedback to pharmacists’ comments (useful or useless)</w:t>
+      </w:r>
     </w:p>
     <w:p>
       <w:pPr>
@@ -1609,14 +1499,14 @@
           <w:sz w:val="32"/>
           <w:szCs w:val="32"/>
         </w:rPr>
-        <w:t xml:space="preserve">ser </w:t>
-      </w:r>
-      <w:r>
-        <w:rPr>
-          <w:sz w:val="32"/>
-          <w:szCs w:val="32"/>
-        </w:rPr>
-        <w:t>does not</w:t>
+        <w:t>ser</w:t>
+      </w:r>
+      <w:r>
+        <w:rPr>
+          <w:sz w:val="32"/>
+          <w:szCs w:val="32"/>
+        </w:rPr>
+        <w:t>s</w:t>
       </w:r>
       <w:r>
         <w:rPr>
@@ -1630,6 +1520,20 @@
           <w:sz w:val="32"/>
           <w:szCs w:val="32"/>
         </w:rPr>
+        <w:t>do not</w:t>
+      </w:r>
+      <w:r>
+        <w:rPr>
+          <w:sz w:val="32"/>
+          <w:szCs w:val="32"/>
+        </w:rPr>
+        <w:t xml:space="preserve"> </w:t>
+      </w:r>
+      <w:r>
+        <w:rPr>
+          <w:sz w:val="32"/>
+          <w:szCs w:val="32"/>
+        </w:rPr>
         <w:t>type</w:t>
       </w:r>
       <w:r>
@@ -1637,7 +1541,21 @@
           <w:sz w:val="32"/>
           <w:szCs w:val="32"/>
         </w:rPr>
-        <w:t xml:space="preserve"> anything but he </w:t>
+        <w:t xml:space="preserve"> anything but </w:t>
+      </w:r>
+      <w:r>
+        <w:rPr>
+          <w:sz w:val="32"/>
+          <w:szCs w:val="32"/>
+        </w:rPr>
+        <w:t>they</w:t>
+      </w:r>
+      <w:r>
+        <w:rPr>
+          <w:sz w:val="32"/>
+          <w:szCs w:val="32"/>
+        </w:rPr>
+        <w:t xml:space="preserve"> </w:t>
       </w:r>
       <w:r>
         <w:rPr>
@@ -1651,21 +1569,7 @@
           <w:sz w:val="32"/>
           <w:szCs w:val="32"/>
         </w:rPr>
-        <w:t xml:space="preserve"> click</w:t>
-      </w:r>
-      <w:r>
-        <w:rPr>
-          <w:sz w:val="32"/>
-          <w:szCs w:val="32"/>
-        </w:rPr>
-        <w:t>s</w:t>
-      </w:r>
-      <w:r>
-        <w:rPr>
-          <w:sz w:val="32"/>
-          <w:szCs w:val="32"/>
-        </w:rPr>
-        <w:t xml:space="preserve"> buttons or</w:t>
+        <w:t xml:space="preserve"> click buttons or</w:t>
       </w:r>
       <w:r>
         <w:rPr>
@@ -1673,13 +1577,6 @@
           <w:szCs w:val="32"/>
         </w:rPr>
         <w:t xml:space="preserve"> choose</w:t>
-      </w:r>
-      <w:r>
-        <w:rPr>
-          <w:sz w:val="32"/>
-          <w:szCs w:val="32"/>
-        </w:rPr>
-        <w:t>s</w:t>
       </w:r>
       <w:r>
         <w:rPr>
@@ -1878,7 +1775,21 @@
           <w:sz w:val="32"/>
           <w:szCs w:val="32"/>
         </w:rPr>
-        <w:t xml:space="preserve"> hours to keep track of them with minimum possible erro</w:t>
+        <w:t xml:space="preserve"> hours to keep track of </w:t>
+      </w:r>
+      <w:r>
+        <w:rPr>
+          <w:sz w:val="32"/>
+          <w:szCs w:val="32"/>
+        </w:rPr>
+        <w:t>it</w:t>
+      </w:r>
+      <w:r>
+        <w:rPr>
+          <w:sz w:val="32"/>
+          <w:szCs w:val="32"/>
+        </w:rPr>
+        <w:t xml:space="preserve"> with minimum possible erro</w:t>
       </w:r>
       <w:r>
         <w:rPr>
@@ -1916,7 +1827,7 @@
           <w:sz w:val="32"/>
           <w:szCs w:val="32"/>
         </w:rPr>
-        <w:t xml:space="preserve">, </w:t>
+        <w:t xml:space="preserve"> </w:t>
       </w:r>
       <w:r>
         <w:rPr>
@@ -2337,22 +2248,31 @@
           <w:sz w:val="32"/>
           <w:szCs w:val="32"/>
         </w:rPr>
-        <w:t>g</w:t>
-      </w:r>
-      <w:r>
-        <w:rPr>
-          <w:sz w:val="32"/>
-          <w:szCs w:val="32"/>
-        </w:rPr>
-        <w:t>roup without</w:t>
-      </w:r>
-      <w:r>
-        <w:rPr>
-          <w:sz w:val="32"/>
-          <w:szCs w:val="32"/>
-        </w:rPr>
-        <w:t xml:space="preserve"> the</w:t>
-      </w:r>
+        <w:t>organization</w:t>
+      </w:r>
+      <w:r>
+        <w:rPr>
+          <w:sz w:val="32"/>
+          <w:szCs w:val="32"/>
+        </w:rPr>
+        <w:t xml:space="preserve"> without</w:t>
+      </w:r>
+      <w:r>
+        <w:rPr>
+          <w:sz w:val="32"/>
+          <w:szCs w:val="32"/>
+        </w:rPr>
+        <w:t xml:space="preserve"> </w:t>
+      </w:r>
+      <w:r>
+        <w:rPr>
+          <w:sz w:val="32"/>
+          <w:szCs w:val="32"/>
+        </w:rPr>
+        <w:t>a</w:t>
+      </w:r>
+      <w:bookmarkStart w:id="0" w:name="_GoBack"/>
+      <w:bookmarkEnd w:id="0"/>
       <w:r>
         <w:rPr>
           <w:sz w:val="32"/>
@@ -2526,8 +2446,6 @@
         </w:rPr>
         <w:t>nit unless he is a doctor</w:t>
       </w:r>
-      <w:bookmarkStart w:id="0" w:name="_GoBack"/>
-      <w:bookmarkEnd w:id="0"/>
     </w:p>
     <w:p>
       <w:pPr>
@@ -4881,7 +4799,7 @@
 </file>
 
 <file path=customXml/itemProps1.xml><?xml version="1.0" encoding="utf-8"?>
-<ds:datastoreItem xmlns:ds="http://schemas.openxmlformats.org/officeDocument/2006/customXml" ds:itemID="{28BA583E-FA64-46C7-8D51-A9E1D18CC0AD}">
+<ds:datastoreItem xmlns:ds="http://schemas.openxmlformats.org/officeDocument/2006/customXml" ds:itemID="{80F46D20-F416-4792-874F-ACCA704663AC}">
   <ds:schemaRefs>
     <ds:schemaRef ds:uri="http://schemas.openxmlformats.org/officeDocument/2006/bibliography"/>
   </ds:schemaRefs>

</xml_diff>

<commit_message>
Removed Posts from FURPS+
</commit_message>
<xml_diff>
--- a/FURPS+.docx
+++ b/FURPS+.docx
@@ -527,7 +527,6 @@
           <w:szCs w:val="32"/>
         </w:rPr>
       </w:pPr>
-      <w:proofErr w:type="gramStart"/>
       <w:r>
         <w:rPr>
           <w:sz w:val="32"/>
@@ -535,7 +534,13 @@
         </w:rPr>
         <w:t>Also</w:t>
       </w:r>
-      <w:proofErr w:type="gramEnd"/>
+      <w:r>
+        <w:rPr>
+          <w:sz w:val="32"/>
+          <w:szCs w:val="32"/>
+        </w:rPr>
+        <w:t>,</w:t>
+      </w:r>
       <w:r>
         <w:rPr>
           <w:sz w:val="32"/>
@@ -595,7 +600,35 @@
           <w:szCs w:val="32"/>
         </w:rPr>
         <w:lastRenderedPageBreak/>
-        <w:t>Every medical organization can edit services they provide (in their profiles), but only hospitals can add care units (e.g. incubators, ICUs, … etc.) and update the number of available rooms in every care unit</w:t>
+        <w:t xml:space="preserve">Every medical organization can edit services </w:t>
+      </w:r>
+      <w:r>
+        <w:rPr>
+          <w:sz w:val="32"/>
+          <w:szCs w:val="32"/>
+        </w:rPr>
+        <w:t>(e.g. X-ray, eye clinic) or</w:t>
+      </w:r>
+      <w:r>
+        <w:rPr>
+          <w:sz w:val="32"/>
+          <w:szCs w:val="32"/>
+        </w:rPr>
+        <w:t xml:space="preserve"> care units (e.g. incubators, ICUs) </w:t>
+      </w:r>
+      <w:r>
+        <w:rPr>
+          <w:sz w:val="32"/>
+          <w:szCs w:val="32"/>
+        </w:rPr>
+        <w:t>they provide. They can</w:t>
+      </w:r>
+      <w:r>
+        <w:rPr>
+          <w:sz w:val="32"/>
+          <w:szCs w:val="32"/>
+        </w:rPr>
+        <w:t xml:space="preserve"> update the number of available rooms in every care unit</w:t>
       </w:r>
     </w:p>
     <w:p>
@@ -1069,7 +1102,6 @@
           <w:sz w:val="32"/>
           <w:szCs w:val="32"/>
         </w:rPr>
-        <w:lastRenderedPageBreak/>
         <w:t>M</w:t>
       </w:r>
       <w:r>
@@ -1170,7 +1202,431 @@
           <w:sz w:val="32"/>
           <w:szCs w:val="32"/>
         </w:rPr>
-        <w:t>A citizen can look for medicine/ injection in surrounding pharmacies. He can write the name of that medicine/ injection in a post</w:t>
+        <w:lastRenderedPageBreak/>
+        <w:t>A citizen ca</w:t>
+      </w:r>
+      <w:r>
+        <w:rPr>
+          <w:sz w:val="32"/>
+          <w:szCs w:val="32"/>
+        </w:rPr>
+        <w:t>n search</w:t>
+      </w:r>
+      <w:r>
+        <w:rPr>
+          <w:sz w:val="32"/>
+          <w:szCs w:val="32"/>
+        </w:rPr>
+        <w:t xml:space="preserve"> for</w:t>
+      </w:r>
+      <w:r>
+        <w:rPr>
+          <w:sz w:val="32"/>
+          <w:szCs w:val="32"/>
+        </w:rPr>
+        <w:t xml:space="preserve"> a</w:t>
+      </w:r>
+      <w:r>
+        <w:rPr>
+          <w:sz w:val="32"/>
+          <w:szCs w:val="32"/>
+        </w:rPr>
+        <w:t xml:space="preserve"> medicine/ injection in surrounding pharmacies</w:t>
+      </w:r>
+    </w:p>
+    <w:p>
+      <w:pPr>
+        <w:rPr>
+          <w:b/>
+          <w:bCs/>
+          <w:sz w:val="32"/>
+          <w:szCs w:val="32"/>
+          <w:u w:val="single"/>
+        </w:rPr>
+      </w:pPr>
+      <w:r>
+        <w:rPr>
+          <w:b/>
+          <w:bCs/>
+          <w:sz w:val="32"/>
+          <w:szCs w:val="32"/>
+          <w:u w:val="single"/>
+        </w:rPr>
+        <w:t>Non-functional requirements:</w:t>
+      </w:r>
+    </w:p>
+    <w:p>
+      <w:pPr>
+        <w:rPr>
+          <w:b/>
+          <w:bCs/>
+          <w:sz w:val="32"/>
+          <w:szCs w:val="32"/>
+          <w:u w:val="single"/>
+        </w:rPr>
+      </w:pPr>
+      <w:r>
+        <w:rPr>
+          <w:b/>
+          <w:bCs/>
+          <w:sz w:val="32"/>
+          <w:szCs w:val="32"/>
+          <w:u w:val="single"/>
+        </w:rPr>
+        <w:t>Usability</w:t>
+      </w:r>
+      <w:r>
+        <w:rPr>
+          <w:b/>
+          <w:bCs/>
+          <w:sz w:val="32"/>
+          <w:szCs w:val="32"/>
+          <w:u w:val="single"/>
+        </w:rPr>
+        <w:t>:</w:t>
+      </w:r>
+    </w:p>
+    <w:p>
+      <w:pPr>
+        <w:pStyle w:val="ListParagraph"/>
+        <w:numPr>
+          <w:ilvl w:val="0"/>
+          <w:numId w:val="13"/>
+        </w:numPr>
+        <w:rPr>
+          <w:sz w:val="32"/>
+          <w:szCs w:val="32"/>
+        </w:rPr>
+      </w:pPr>
+      <w:r>
+        <w:rPr>
+          <w:sz w:val="32"/>
+          <w:szCs w:val="32"/>
+        </w:rPr>
+        <w:t xml:space="preserve">The number of clicks doesn’t exceed 6 clicks to </w:t>
+      </w:r>
+      <w:r>
+        <w:rPr>
+          <w:sz w:val="32"/>
+          <w:szCs w:val="32"/>
+        </w:rPr>
+        <w:t xml:space="preserve">perform any </w:t>
+      </w:r>
+      <w:r>
+        <w:rPr>
+          <w:sz w:val="32"/>
+          <w:szCs w:val="32"/>
+        </w:rPr>
+        <w:t>task</w:t>
+      </w:r>
+      <w:r>
+        <w:rPr>
+          <w:sz w:val="32"/>
+          <w:szCs w:val="32"/>
+        </w:rPr>
+        <w:t xml:space="preserve"> on</w:t>
+      </w:r>
+      <w:r>
+        <w:rPr>
+          <w:sz w:val="32"/>
+          <w:szCs w:val="32"/>
+        </w:rPr>
+        <w:t xml:space="preserve"> the website</w:t>
+      </w:r>
+    </w:p>
+    <w:p>
+      <w:pPr>
+        <w:pStyle w:val="ListParagraph"/>
+        <w:numPr>
+          <w:ilvl w:val="0"/>
+          <w:numId w:val="13"/>
+        </w:numPr>
+        <w:rPr>
+          <w:sz w:val="32"/>
+          <w:szCs w:val="32"/>
+        </w:rPr>
+      </w:pPr>
+      <w:r>
+        <w:rPr>
+          <w:sz w:val="32"/>
+          <w:szCs w:val="32"/>
+        </w:rPr>
+        <w:t>No need to help</w:t>
+      </w:r>
+      <w:r>
+        <w:rPr>
+          <w:sz w:val="32"/>
+          <w:szCs w:val="32"/>
+        </w:rPr>
+        <w:t xml:space="preserve"> manuals or instructions. The i</w:t>
+      </w:r>
+      <w:r>
+        <w:rPr>
+          <w:sz w:val="32"/>
+          <w:szCs w:val="32"/>
+        </w:rPr>
+        <w:t xml:space="preserve">nterface </w:t>
+      </w:r>
+      <w:r>
+        <w:rPr>
+          <w:sz w:val="32"/>
+          <w:szCs w:val="32"/>
+        </w:rPr>
+        <w:t>is</w:t>
+      </w:r>
+      <w:r>
+        <w:rPr>
+          <w:sz w:val="32"/>
+          <w:szCs w:val="32"/>
+        </w:rPr>
+        <w:t xml:space="preserve"> easy to learn</w:t>
+      </w:r>
+      <w:r>
+        <w:rPr>
+          <w:sz w:val="32"/>
+          <w:szCs w:val="32"/>
+        </w:rPr>
+        <w:t>,</w:t>
+      </w:r>
+      <w:r>
+        <w:rPr>
+          <w:sz w:val="32"/>
+          <w:szCs w:val="32"/>
+        </w:rPr>
+        <w:t xml:space="preserve"> and</w:t>
+      </w:r>
+      <w:r>
+        <w:rPr>
+          <w:sz w:val="32"/>
+          <w:szCs w:val="32"/>
+        </w:rPr>
+        <w:t xml:space="preserve"> it is</w:t>
+      </w:r>
+      <w:r>
+        <w:rPr>
+          <w:sz w:val="32"/>
+          <w:szCs w:val="32"/>
+        </w:rPr>
+        <w:t xml:space="preserve"> easy to remember how to use</w:t>
+      </w:r>
+      <w:r>
+        <w:rPr>
+          <w:sz w:val="32"/>
+          <w:szCs w:val="32"/>
+        </w:rPr>
+        <w:t xml:space="preserve"> some feature</w:t>
+      </w:r>
+      <w:r>
+        <w:rPr>
+          <w:sz w:val="32"/>
+          <w:szCs w:val="32"/>
+        </w:rPr>
+        <w:t xml:space="preserve"> (</w:t>
+      </w:r>
+      <w:r>
+        <w:rPr>
+          <w:sz w:val="32"/>
+          <w:szCs w:val="32"/>
+        </w:rPr>
+        <w:t xml:space="preserve">due to </w:t>
+      </w:r>
+      <w:r>
+        <w:rPr>
+          <w:sz w:val="32"/>
+          <w:szCs w:val="32"/>
+        </w:rPr>
+        <w:t>interface simpl</w:t>
+      </w:r>
+      <w:r>
+        <w:rPr>
+          <w:sz w:val="32"/>
+          <w:szCs w:val="32"/>
+        </w:rPr>
+        <w:t>icity</w:t>
+      </w:r>
+      <w:r>
+        <w:rPr>
+          <w:sz w:val="32"/>
+          <w:szCs w:val="32"/>
+        </w:rPr>
+        <w:t>)</w:t>
+      </w:r>
+    </w:p>
+    <w:p>
+      <w:pPr>
+        <w:pStyle w:val="ListParagraph"/>
+        <w:numPr>
+          <w:ilvl w:val="0"/>
+          <w:numId w:val="13"/>
+        </w:numPr>
+        <w:rPr>
+          <w:sz w:val="32"/>
+          <w:szCs w:val="32"/>
+        </w:rPr>
+      </w:pPr>
+      <w:r>
+        <w:rPr>
+          <w:i/>
+          <w:iCs/>
+          <w:sz w:val="32"/>
+          <w:szCs w:val="32"/>
+          <w:u w:val="single"/>
+        </w:rPr>
+        <w:t>When possible</w:t>
+      </w:r>
+      <w:r>
+        <w:rPr>
+          <w:sz w:val="32"/>
+          <w:szCs w:val="32"/>
+        </w:rPr>
+        <w:t>, u</w:t>
+      </w:r>
+      <w:r>
+        <w:rPr>
+          <w:sz w:val="32"/>
+          <w:szCs w:val="32"/>
+        </w:rPr>
+        <w:t>ser</w:t>
+      </w:r>
+      <w:r>
+        <w:rPr>
+          <w:sz w:val="32"/>
+          <w:szCs w:val="32"/>
+        </w:rPr>
+        <w:t>s</w:t>
+      </w:r>
+      <w:r>
+        <w:rPr>
+          <w:sz w:val="32"/>
+          <w:szCs w:val="32"/>
+        </w:rPr>
+        <w:t xml:space="preserve"> </w:t>
+      </w:r>
+      <w:r>
+        <w:rPr>
+          <w:sz w:val="32"/>
+          <w:szCs w:val="32"/>
+        </w:rPr>
+        <w:t>do not</w:t>
+      </w:r>
+      <w:r>
+        <w:rPr>
+          <w:sz w:val="32"/>
+          <w:szCs w:val="32"/>
+        </w:rPr>
+        <w:t xml:space="preserve"> </w:t>
+      </w:r>
+      <w:r>
+        <w:rPr>
+          <w:sz w:val="32"/>
+          <w:szCs w:val="32"/>
+        </w:rPr>
+        <w:t>type</w:t>
+      </w:r>
+      <w:r>
+        <w:rPr>
+          <w:sz w:val="32"/>
+          <w:szCs w:val="32"/>
+        </w:rPr>
+        <w:t xml:space="preserve"> anything but </w:t>
+      </w:r>
+      <w:r>
+        <w:rPr>
+          <w:sz w:val="32"/>
+          <w:szCs w:val="32"/>
+        </w:rPr>
+        <w:t>they</w:t>
+      </w:r>
+      <w:r>
+        <w:rPr>
+          <w:sz w:val="32"/>
+          <w:szCs w:val="32"/>
+        </w:rPr>
+        <w:t xml:space="preserve"> </w:t>
+      </w:r>
+      <w:r>
+        <w:rPr>
+          <w:sz w:val="32"/>
+          <w:szCs w:val="32"/>
+        </w:rPr>
+        <w:t>just</w:t>
+      </w:r>
+      <w:r>
+        <w:rPr>
+          <w:sz w:val="32"/>
+          <w:szCs w:val="32"/>
+        </w:rPr>
+        <w:t xml:space="preserve"> click buttons or</w:t>
+      </w:r>
+      <w:r>
+        <w:rPr>
+          <w:sz w:val="32"/>
+          <w:szCs w:val="32"/>
+        </w:rPr>
+        <w:t xml:space="preserve"> choose</w:t>
+      </w:r>
+      <w:r>
+        <w:rPr>
+          <w:sz w:val="32"/>
+          <w:szCs w:val="32"/>
+        </w:rPr>
+        <w:t xml:space="preserve"> from</w:t>
+      </w:r>
+      <w:r>
+        <w:rPr>
+          <w:sz w:val="32"/>
+          <w:szCs w:val="32"/>
+        </w:rPr>
+        <w:t xml:space="preserve"> checkbox</w:t>
+      </w:r>
+      <w:r>
+        <w:rPr>
+          <w:sz w:val="32"/>
+          <w:szCs w:val="32"/>
+        </w:rPr>
+        <w:t>es</w:t>
+      </w:r>
+      <w:r>
+        <w:rPr>
+          <w:sz w:val="32"/>
+          <w:szCs w:val="32"/>
+        </w:rPr>
+        <w:t xml:space="preserve"> and radio</w:t>
+      </w:r>
+      <w:r>
+        <w:rPr>
+          <w:sz w:val="32"/>
+          <w:szCs w:val="32"/>
+        </w:rPr>
+        <w:t>-b</w:t>
+      </w:r>
+      <w:r>
+        <w:rPr>
+          <w:sz w:val="32"/>
+          <w:szCs w:val="32"/>
+        </w:rPr>
+        <w:t>uttons</w:t>
+      </w:r>
+    </w:p>
+    <w:p>
+      <w:pPr>
+        <w:rPr>
+          <w:b/>
+          <w:bCs/>
+          <w:sz w:val="32"/>
+          <w:szCs w:val="32"/>
+          <w:u w:val="single"/>
+        </w:rPr>
+      </w:pPr>
+      <w:r>
+        <w:rPr>
+          <w:b/>
+          <w:bCs/>
+          <w:sz w:val="32"/>
+          <w:szCs w:val="32"/>
+          <w:u w:val="single"/>
+        </w:rPr>
+        <w:t>Reliability:</w:t>
       </w:r>
     </w:p>
     <w:p>
@@ -1193,21 +1649,7 @@
           <w:sz w:val="32"/>
           <w:szCs w:val="32"/>
         </w:rPr>
-        <w:t>Posts are onl</w:t>
-      </w:r>
-      <w:r>
-        <w:rPr>
-          <w:sz w:val="32"/>
-          <w:szCs w:val="32"/>
-        </w:rPr>
-        <w:t>y visible to the post owner</w:t>
-      </w:r>
-      <w:r>
-        <w:rPr>
-          <w:sz w:val="32"/>
-          <w:szCs w:val="32"/>
-        </w:rPr>
-        <w:t xml:space="preserve"> and</w:t>
+        <w:t>The system</w:t>
       </w:r>
       <w:r>
         <w:rPr>
@@ -1221,7 +1663,68 @@
           <w:sz w:val="32"/>
           <w:szCs w:val="32"/>
         </w:rPr>
-        <w:t>all pharmacists</w:t>
+        <w:t>validate</w:t>
+      </w:r>
+      <w:r>
+        <w:rPr>
+          <w:sz w:val="32"/>
+          <w:szCs w:val="32"/>
+        </w:rPr>
+        <w:t>s</w:t>
+      </w:r>
+      <w:r>
+        <w:rPr>
+          <w:sz w:val="32"/>
+          <w:szCs w:val="32"/>
+        </w:rPr>
+        <w:t xml:space="preserve"> the family tree and prevent</w:t>
+      </w:r>
+      <w:r>
+        <w:rPr>
+          <w:sz w:val="32"/>
+          <w:szCs w:val="32"/>
+        </w:rPr>
+        <w:t>s</w:t>
+      </w:r>
+      <w:r>
+        <w:rPr>
+          <w:sz w:val="32"/>
+          <w:szCs w:val="32"/>
+        </w:rPr>
+        <w:t xml:space="preserve"> illogical relationships between users</w:t>
+      </w:r>
+      <w:r>
+        <w:rPr>
+          <w:sz w:val="32"/>
+          <w:szCs w:val="32"/>
+        </w:rPr>
+        <w:t xml:space="preserve">. For example, a user </w:t>
+      </w:r>
+      <w:r>
+        <w:rPr>
+          <w:i/>
+          <w:iCs/>
+          <w:sz w:val="32"/>
+          <w:szCs w:val="32"/>
+          <w:u w:val="single"/>
+        </w:rPr>
+        <w:t>cannot</w:t>
+      </w:r>
+      <w:r>
+        <w:rPr>
+          <w:i/>
+          <w:iCs/>
+          <w:sz w:val="32"/>
+          <w:szCs w:val="32"/>
+        </w:rPr>
+        <w:t xml:space="preserve"> </w:t>
+      </w:r>
+      <w:r>
+        <w:rPr>
+          <w:sz w:val="32"/>
+          <w:szCs w:val="32"/>
+        </w:rPr>
+        <w:t>mark the parent of his sibling as sibling!</w:t>
       </w:r>
     </w:p>
     <w:p>
@@ -1244,262 +1747,7 @@
           <w:sz w:val="32"/>
           <w:szCs w:val="32"/>
         </w:rPr>
-        <w:t>Either a pharmacist or the post owner can comment on the post. Also, the owner of the post can give a feedback to pharmacists’ comments (useful or useless)</w:t>
-      </w:r>
-    </w:p>
-    <w:p>
-      <w:pPr>
-        <w:rPr>
-          <w:b/>
-          <w:bCs/>
-          <w:sz w:val="32"/>
-          <w:szCs w:val="32"/>
-          <w:u w:val="single"/>
-        </w:rPr>
-      </w:pPr>
-      <w:r>
-        <w:rPr>
-          <w:b/>
-          <w:bCs/>
-          <w:sz w:val="32"/>
-          <w:szCs w:val="32"/>
-          <w:u w:val="single"/>
-        </w:rPr>
-        <w:t>Non-functional requirements:</w:t>
-      </w:r>
-    </w:p>
-    <w:p>
-      <w:pPr>
-        <w:rPr>
-          <w:b/>
-          <w:bCs/>
-          <w:sz w:val="32"/>
-          <w:szCs w:val="32"/>
-          <w:u w:val="single"/>
-        </w:rPr>
-      </w:pPr>
-      <w:r>
-        <w:rPr>
-          <w:b/>
-          <w:bCs/>
-          <w:sz w:val="32"/>
-          <w:szCs w:val="32"/>
-          <w:u w:val="single"/>
-        </w:rPr>
-        <w:t>Usability</w:t>
-      </w:r>
-      <w:r>
-        <w:rPr>
-          <w:b/>
-          <w:bCs/>
-          <w:sz w:val="32"/>
-          <w:szCs w:val="32"/>
-          <w:u w:val="single"/>
-        </w:rPr>
-        <w:t>:</w:t>
-      </w:r>
-    </w:p>
-    <w:p>
-      <w:pPr>
-        <w:pStyle w:val="ListParagraph"/>
-        <w:numPr>
-          <w:ilvl w:val="0"/>
-          <w:numId w:val="13"/>
-        </w:numPr>
-        <w:rPr>
-          <w:sz w:val="32"/>
-          <w:szCs w:val="32"/>
-        </w:rPr>
-      </w:pPr>
-      <w:r>
-        <w:rPr>
-          <w:sz w:val="32"/>
-          <w:szCs w:val="32"/>
-        </w:rPr>
-        <w:t xml:space="preserve">The number of clicks doesn’t exceed 6 clicks to </w:t>
-      </w:r>
-      <w:r>
-        <w:rPr>
-          <w:sz w:val="32"/>
-          <w:szCs w:val="32"/>
-        </w:rPr>
-        <w:t xml:space="preserve">perform any </w:t>
-      </w:r>
-      <w:r>
-        <w:rPr>
-          <w:sz w:val="32"/>
-          <w:szCs w:val="32"/>
-        </w:rPr>
-        <w:t>task</w:t>
-      </w:r>
-      <w:r>
-        <w:rPr>
-          <w:sz w:val="32"/>
-          <w:szCs w:val="32"/>
-        </w:rPr>
-        <w:t xml:space="preserve"> on</w:t>
-      </w:r>
-      <w:r>
-        <w:rPr>
-          <w:sz w:val="32"/>
-          <w:szCs w:val="32"/>
-        </w:rPr>
-        <w:t xml:space="preserve"> the website</w:t>
-      </w:r>
-    </w:p>
-    <w:p>
-      <w:pPr>
-        <w:pStyle w:val="ListParagraph"/>
-        <w:numPr>
-          <w:ilvl w:val="0"/>
-          <w:numId w:val="13"/>
-        </w:numPr>
-        <w:rPr>
-          <w:sz w:val="32"/>
-          <w:szCs w:val="32"/>
-        </w:rPr>
-      </w:pPr>
-      <w:r>
-        <w:rPr>
-          <w:sz w:val="32"/>
-          <w:szCs w:val="32"/>
-        </w:rPr>
-        <w:t>No need to help</w:t>
-      </w:r>
-      <w:r>
-        <w:rPr>
-          <w:sz w:val="32"/>
-          <w:szCs w:val="32"/>
-        </w:rPr>
-        <w:t xml:space="preserve"> manuals or instructions. The i</w:t>
-      </w:r>
-      <w:r>
-        <w:rPr>
-          <w:sz w:val="32"/>
-          <w:szCs w:val="32"/>
-        </w:rPr>
-        <w:t xml:space="preserve">nterface </w:t>
-      </w:r>
-      <w:r>
-        <w:rPr>
-          <w:sz w:val="32"/>
-          <w:szCs w:val="32"/>
-        </w:rPr>
-        <w:t>is</w:t>
-      </w:r>
-      <w:r>
-        <w:rPr>
-          <w:sz w:val="32"/>
-          <w:szCs w:val="32"/>
-        </w:rPr>
-        <w:t xml:space="preserve"> easy to learn</w:t>
-      </w:r>
-      <w:r>
-        <w:rPr>
-          <w:sz w:val="32"/>
-          <w:szCs w:val="32"/>
-        </w:rPr>
-        <w:t>,</w:t>
-      </w:r>
-      <w:r>
-        <w:rPr>
-          <w:sz w:val="32"/>
-          <w:szCs w:val="32"/>
-        </w:rPr>
-        <w:t xml:space="preserve"> and</w:t>
-      </w:r>
-      <w:r>
-        <w:rPr>
-          <w:sz w:val="32"/>
-          <w:szCs w:val="32"/>
-        </w:rPr>
-        <w:t xml:space="preserve"> it is</w:t>
-      </w:r>
-      <w:r>
-        <w:rPr>
-          <w:sz w:val="32"/>
-          <w:szCs w:val="32"/>
-        </w:rPr>
-        <w:t xml:space="preserve"> easy to remember how to use</w:t>
-      </w:r>
-      <w:r>
-        <w:rPr>
-          <w:sz w:val="32"/>
-          <w:szCs w:val="32"/>
-        </w:rPr>
-        <w:t xml:space="preserve"> some feature</w:t>
-      </w:r>
-      <w:r>
-        <w:rPr>
-          <w:sz w:val="32"/>
-          <w:szCs w:val="32"/>
-        </w:rPr>
-        <w:t xml:space="preserve"> (</w:t>
-      </w:r>
-      <w:r>
-        <w:rPr>
-          <w:sz w:val="32"/>
-          <w:szCs w:val="32"/>
-        </w:rPr>
-        <w:t xml:space="preserve">due to </w:t>
-      </w:r>
-      <w:r>
-        <w:rPr>
-          <w:sz w:val="32"/>
-          <w:szCs w:val="32"/>
-        </w:rPr>
-        <w:t>interface simpl</w:t>
-      </w:r>
-      <w:r>
-        <w:rPr>
-          <w:sz w:val="32"/>
-          <w:szCs w:val="32"/>
-        </w:rPr>
-        <w:t>icity</w:t>
-      </w:r>
-      <w:r>
-        <w:rPr>
-          <w:sz w:val="32"/>
-          <w:szCs w:val="32"/>
-        </w:rPr>
-        <w:t>)</w:t>
-      </w:r>
-    </w:p>
-    <w:p>
-      <w:pPr>
-        <w:pStyle w:val="ListParagraph"/>
-        <w:numPr>
-          <w:ilvl w:val="0"/>
-          <w:numId w:val="13"/>
-        </w:numPr>
-        <w:rPr>
-          <w:sz w:val="32"/>
-          <w:szCs w:val="32"/>
-        </w:rPr>
-      </w:pPr>
-      <w:r>
-        <w:rPr>
-          <w:i/>
-          <w:iCs/>
-          <w:sz w:val="32"/>
-          <w:szCs w:val="32"/>
-          <w:u w:val="single"/>
-        </w:rPr>
-        <w:t>When possible</w:t>
-      </w:r>
-      <w:r>
-        <w:rPr>
-          <w:sz w:val="32"/>
-          <w:szCs w:val="32"/>
-        </w:rPr>
-        <w:t>, u</w:t>
-      </w:r>
-      <w:r>
-        <w:rPr>
-          <w:sz w:val="32"/>
-          <w:szCs w:val="32"/>
-        </w:rPr>
-        <w:t>ser</w:t>
+        <w:t>The system ask</w:t>
       </w:r>
       <w:r>
         <w:rPr>
@@ -1513,119 +1761,43 @@
           <w:sz w:val="32"/>
           <w:szCs w:val="32"/>
         </w:rPr>
-        <w:t xml:space="preserve"> </w:t>
-      </w:r>
-      <w:r>
-        <w:rPr>
-          <w:sz w:val="32"/>
-          <w:szCs w:val="32"/>
-        </w:rPr>
-        <w:t>do not</w:t>
-      </w:r>
-      <w:r>
-        <w:rPr>
-          <w:sz w:val="32"/>
-          <w:szCs w:val="32"/>
-        </w:rPr>
-        <w:t xml:space="preserve"> </w:t>
-      </w:r>
-      <w:r>
-        <w:rPr>
-          <w:sz w:val="32"/>
-          <w:szCs w:val="32"/>
-        </w:rPr>
-        <w:t>type</w:t>
-      </w:r>
-      <w:r>
-        <w:rPr>
-          <w:sz w:val="32"/>
-          <w:szCs w:val="32"/>
-        </w:rPr>
-        <w:t xml:space="preserve"> anything but </w:t>
-      </w:r>
-      <w:r>
-        <w:rPr>
-          <w:sz w:val="32"/>
-          <w:szCs w:val="32"/>
-        </w:rPr>
-        <w:t>they</w:t>
-      </w:r>
-      <w:r>
-        <w:rPr>
-          <w:sz w:val="32"/>
-          <w:szCs w:val="32"/>
-        </w:rPr>
-        <w:t xml:space="preserve"> </w:t>
-      </w:r>
-      <w:r>
-        <w:rPr>
-          <w:sz w:val="32"/>
-          <w:szCs w:val="32"/>
-        </w:rPr>
-        <w:t>just</w:t>
-      </w:r>
-      <w:r>
-        <w:rPr>
-          <w:sz w:val="32"/>
-          <w:szCs w:val="32"/>
-        </w:rPr>
-        <w:t xml:space="preserve"> click buttons or</w:t>
-      </w:r>
-      <w:r>
-        <w:rPr>
-          <w:sz w:val="32"/>
-          <w:szCs w:val="32"/>
-        </w:rPr>
-        <w:t xml:space="preserve"> choose</w:t>
-      </w:r>
-      <w:r>
-        <w:rPr>
-          <w:sz w:val="32"/>
-          <w:szCs w:val="32"/>
-        </w:rPr>
-        <w:t xml:space="preserve"> from</w:t>
-      </w:r>
-      <w:r>
-        <w:rPr>
-          <w:sz w:val="32"/>
-          <w:szCs w:val="32"/>
-        </w:rPr>
-        <w:t xml:space="preserve"> checkbox</w:t>
-      </w:r>
-      <w:r>
-        <w:rPr>
-          <w:sz w:val="32"/>
-          <w:szCs w:val="32"/>
-        </w:rPr>
-        <w:t>es</w:t>
-      </w:r>
-      <w:r>
-        <w:rPr>
-          <w:sz w:val="32"/>
-          <w:szCs w:val="32"/>
-        </w:rPr>
-        <w:t xml:space="preserve"> and radio Buttons</w:t>
-      </w:r>
-    </w:p>
-    <w:p>
-      <w:pPr>
-        <w:rPr>
-          <w:b/>
-          <w:bCs/>
-          <w:sz w:val="32"/>
-          <w:szCs w:val="32"/>
-          <w:u w:val="single"/>
-        </w:rPr>
-      </w:pPr>
-      <w:r>
-        <w:rPr>
-          <w:b/>
-          <w:bCs/>
-          <w:sz w:val="32"/>
-          <w:szCs w:val="32"/>
-          <w:u w:val="single"/>
-        </w:rPr>
-        <w:t>Reliability:</w:t>
+        <w:t xml:space="preserve"> care unit owners to update number of available rooms every </w:t>
+      </w:r>
+      <w:r>
+        <w:rPr>
+          <w:sz w:val="32"/>
+          <w:szCs w:val="32"/>
+          <w:highlight w:val="yellow"/>
+        </w:rPr>
+        <w:t>2</w:t>
+      </w:r>
+      <w:r>
+        <w:rPr>
+          <w:sz w:val="32"/>
+          <w:szCs w:val="32"/>
+        </w:rPr>
+        <w:t xml:space="preserve"> hours to keep track of </w:t>
+      </w:r>
+      <w:r>
+        <w:rPr>
+          <w:sz w:val="32"/>
+          <w:szCs w:val="32"/>
+        </w:rPr>
+        <w:t>it</w:t>
+      </w:r>
+      <w:r>
+        <w:rPr>
+          <w:sz w:val="32"/>
+          <w:szCs w:val="32"/>
+        </w:rPr>
+        <w:t xml:space="preserve"> with minimum possible erro</w:t>
+      </w:r>
+      <w:r>
+        <w:rPr>
+          <w:sz w:val="32"/>
+          <w:szCs w:val="32"/>
+        </w:rPr>
+        <w:t>r</w:t>
       </w:r>
     </w:p>
     <w:p>
@@ -1648,7 +1820,7 @@
           <w:sz w:val="32"/>
           <w:szCs w:val="32"/>
         </w:rPr>
-        <w:t>The system</w:t>
+        <w:t>System provides auto-complete feature to the user</w:t>
       </w:r>
       <w:r>
         <w:rPr>
@@ -1662,77 +1834,31 @@
           <w:sz w:val="32"/>
           <w:szCs w:val="32"/>
         </w:rPr>
-        <w:t>validate</w:t>
-      </w:r>
-      <w:r>
-        <w:rPr>
-          <w:sz w:val="32"/>
-          <w:szCs w:val="32"/>
-        </w:rPr>
-        <w:t>s</w:t>
-      </w:r>
-      <w:r>
-        <w:rPr>
-          <w:sz w:val="32"/>
-          <w:szCs w:val="32"/>
-        </w:rPr>
-        <w:t xml:space="preserve"> the family tree and prevent</w:t>
-      </w:r>
-      <w:r>
-        <w:rPr>
-          <w:sz w:val="32"/>
-          <w:szCs w:val="32"/>
-        </w:rPr>
-        <w:t>s</w:t>
-      </w:r>
-      <w:r>
-        <w:rPr>
-          <w:sz w:val="32"/>
-          <w:szCs w:val="32"/>
-        </w:rPr>
-        <w:t xml:space="preserve"> illogical relationships between users</w:t>
-      </w:r>
-      <w:r>
-        <w:rPr>
-          <w:sz w:val="32"/>
-          <w:szCs w:val="32"/>
-        </w:rPr>
-        <w:t xml:space="preserve">. For example, a user </w:t>
-      </w:r>
-      <w:r>
-        <w:rPr>
-          <w:i/>
-          <w:iCs/>
-          <w:sz w:val="32"/>
-          <w:szCs w:val="32"/>
-          <w:u w:val="single"/>
-        </w:rPr>
-        <w:t>cannot</w:t>
-      </w:r>
-      <w:r>
-        <w:rPr>
-          <w:i/>
-          <w:iCs/>
-          <w:sz w:val="32"/>
-          <w:szCs w:val="32"/>
-        </w:rPr>
-        <w:t xml:space="preserve"> </w:t>
-      </w:r>
-      <w:r>
-        <w:rPr>
-          <w:sz w:val="32"/>
-          <w:szCs w:val="32"/>
-        </w:rPr>
-        <w:t>mark the parent of his sibling as sibling!</w:t>
-      </w:r>
-    </w:p>
-    <w:p>
-      <w:pPr>
-        <w:pStyle w:val="ListParagraph"/>
-        <w:numPr>
-          <w:ilvl w:val="0"/>
-          <w:numId w:val="1"/>
-        </w:numPr>
+        <w:t>while typing an input (when possible). This minimizes problems that can be caused by typo</w:t>
+      </w:r>
+      <w:r>
+        <w:rPr>
+          <w:sz w:val="32"/>
+          <w:szCs w:val="32"/>
+        </w:rPr>
+        <w:t>-</w:t>
+      </w:r>
+      <w:r>
+        <w:rPr>
+          <w:sz w:val="32"/>
+          <w:szCs w:val="32"/>
+        </w:rPr>
+        <w:t>errors</w:t>
+      </w:r>
+    </w:p>
+    <w:p>
+      <w:pPr>
+        <w:rPr>
+          <w:sz w:val="32"/>
+          <w:szCs w:val="32"/>
+        </w:rPr>
+      </w:pPr>
+      <w:r>
         <w:rPr>
           <w:b/>
           <w:bCs/>
@@ -1740,72 +1866,33 @@
           <w:szCs w:val="32"/>
           <w:u w:val="single"/>
         </w:rPr>
-      </w:pPr>
-      <w:r>
-        <w:rPr>
-          <w:sz w:val="32"/>
-          <w:szCs w:val="32"/>
-        </w:rPr>
-        <w:t>The system ask</w:t>
-      </w:r>
-      <w:r>
-        <w:rPr>
-          <w:sz w:val="32"/>
-          <w:szCs w:val="32"/>
-        </w:rPr>
-        <w:t>s</w:t>
-      </w:r>
-      <w:r>
-        <w:rPr>
-          <w:sz w:val="32"/>
-          <w:szCs w:val="32"/>
-        </w:rPr>
-        <w:t xml:space="preserve"> care unit owners to update number of available rooms every </w:t>
-      </w:r>
-      <w:r>
-        <w:rPr>
-          <w:sz w:val="32"/>
-          <w:szCs w:val="32"/>
-          <w:highlight w:val="yellow"/>
-        </w:rPr>
-        <w:t>2</w:t>
-      </w:r>
-      <w:r>
-        <w:rPr>
-          <w:sz w:val="32"/>
-          <w:szCs w:val="32"/>
-        </w:rPr>
-        <w:t xml:space="preserve"> hours to keep track of </w:t>
-      </w:r>
-      <w:r>
-        <w:rPr>
-          <w:sz w:val="32"/>
-          <w:szCs w:val="32"/>
-        </w:rPr>
-        <w:t>it</w:t>
-      </w:r>
-      <w:r>
-        <w:rPr>
-          <w:sz w:val="32"/>
-          <w:szCs w:val="32"/>
-        </w:rPr>
-        <w:t xml:space="preserve"> with minimum possible erro</w:t>
-      </w:r>
-      <w:r>
-        <w:rPr>
-          <w:sz w:val="32"/>
-          <w:szCs w:val="32"/>
-        </w:rPr>
-        <w:t>r</w:t>
-      </w:r>
-    </w:p>
-    <w:p>
-      <w:pPr>
-        <w:pStyle w:val="ListParagraph"/>
-        <w:numPr>
-          <w:ilvl w:val="0"/>
-          <w:numId w:val="1"/>
-        </w:numPr>
+        <w:t>Performance:</w:t>
+      </w:r>
+      <w:r>
+        <w:rPr>
+          <w:sz w:val="32"/>
+          <w:szCs w:val="32"/>
+        </w:rPr>
+        <w:t xml:space="preserve"> </w:t>
+      </w:r>
+    </w:p>
+    <w:p>
+      <w:pPr>
+        <w:rPr>
+          <w:sz w:val="32"/>
+          <w:szCs w:val="32"/>
+        </w:rPr>
+      </w:pPr>
+      <w:r>
+        <w:rPr>
+          <w:sz w:val="32"/>
+          <w:szCs w:val="32"/>
+        </w:rPr>
+        <w:t>The website takes less than 5 seconds to load any page</w:t>
+      </w:r>
+    </w:p>
+    <w:p>
+      <w:pPr>
         <w:rPr>
           <w:b/>
           <w:bCs/>
@@ -1816,79 +1903,13 @@
       </w:pPr>
       <w:r>
         <w:rPr>
-          <w:sz w:val="32"/>
-          <w:szCs w:val="32"/>
-        </w:rPr>
-        <w:lastRenderedPageBreak/>
-        <w:t>System provides auto-complete feature to the user</w:t>
-      </w:r>
-      <w:r>
-        <w:rPr>
-          <w:sz w:val="32"/>
-          <w:szCs w:val="32"/>
-        </w:rPr>
-        <w:t xml:space="preserve"> </w:t>
-      </w:r>
-      <w:r>
-        <w:rPr>
-          <w:sz w:val="32"/>
-          <w:szCs w:val="32"/>
-        </w:rPr>
-        <w:t>while typing an input (when possible). This minimizes problems that can be caused by typo</w:t>
-      </w:r>
-      <w:r>
-        <w:rPr>
-          <w:sz w:val="32"/>
-          <w:szCs w:val="32"/>
-        </w:rPr>
-        <w:t>-</w:t>
-      </w:r>
-      <w:r>
-        <w:rPr>
-          <w:sz w:val="32"/>
-          <w:szCs w:val="32"/>
-        </w:rPr>
-        <w:t>errors</w:t>
-      </w:r>
-    </w:p>
-    <w:p>
-      <w:pPr>
-        <w:rPr>
-          <w:sz w:val="32"/>
-          <w:szCs w:val="32"/>
-        </w:rPr>
-      </w:pPr>
-      <w:r>
-        <w:rPr>
           <w:b/>
           <w:bCs/>
           <w:sz w:val="32"/>
           <w:szCs w:val="32"/>
           <w:u w:val="single"/>
         </w:rPr>
-        <w:t>Performance:</w:t>
-      </w:r>
-      <w:r>
-        <w:rPr>
-          <w:sz w:val="32"/>
-          <w:szCs w:val="32"/>
-        </w:rPr>
-        <w:t xml:space="preserve"> </w:t>
-      </w:r>
-    </w:p>
-    <w:p>
-      <w:pPr>
-        <w:rPr>
-          <w:sz w:val="32"/>
-          <w:szCs w:val="32"/>
-        </w:rPr>
-      </w:pPr>
-      <w:r>
-        <w:rPr>
-          <w:sz w:val="32"/>
-          <w:szCs w:val="32"/>
-        </w:rPr>
-        <w:t>The website takes less than 5 seconds to load any page</w:t>
+        <w:t>Supportability:</w:t>
       </w:r>
     </w:p>
     <w:p>
@@ -1903,48 +1924,28 @@
       </w:pPr>
       <w:r>
         <w:rPr>
+          <w:sz w:val="32"/>
+          <w:szCs w:val="32"/>
+        </w:rPr>
+        <w:t>When an error occurs within the system, the user can contact the support. The support responds within 24 hours</w:t>
+      </w:r>
+    </w:p>
+    <w:p>
+      <w:pPr>
+        <w:rPr>
+          <w:sz w:val="32"/>
+          <w:szCs w:val="32"/>
+        </w:rPr>
+      </w:pPr>
+      <w:r>
+        <w:rPr>
           <w:b/>
           <w:bCs/>
           <w:sz w:val="32"/>
           <w:szCs w:val="32"/>
           <w:u w:val="single"/>
         </w:rPr>
-        <w:t>Supportability:</w:t>
-      </w:r>
-    </w:p>
-    <w:p>
-      <w:pPr>
-        <w:rPr>
-          <w:b/>
-          <w:bCs/>
-          <w:sz w:val="32"/>
-          <w:szCs w:val="32"/>
-          <w:u w:val="single"/>
-        </w:rPr>
-      </w:pPr>
-      <w:r>
-        <w:rPr>
-          <w:sz w:val="32"/>
-          <w:szCs w:val="32"/>
-        </w:rPr>
-        <w:t>When an error occurs within the system, the user can contact the support. The support responds within 24 hours</w:t>
-      </w:r>
-    </w:p>
-    <w:p>
-      <w:pPr>
-        <w:rPr>
-          <w:sz w:val="32"/>
-          <w:szCs w:val="32"/>
-        </w:rPr>
-      </w:pPr>
-      <w:r>
-        <w:rPr>
-          <w:b/>
-          <w:bCs/>
-          <w:sz w:val="32"/>
-          <w:szCs w:val="32"/>
-          <w:u w:val="single"/>
-        </w:rPr>
+        <w:lastRenderedPageBreak/>
         <w:t>Scalability:</w:t>
       </w:r>
     </w:p>
@@ -2271,15 +2272,15 @@
         </w:rPr>
         <w:t>a</w:t>
       </w:r>
+      <w:r>
+        <w:rPr>
+          <w:sz w:val="32"/>
+          <w:szCs w:val="32"/>
+        </w:rPr>
+        <w:t xml:space="preserve"> confirmation from its admin</w:t>
+      </w:r>
       <w:bookmarkStart w:id="0" w:name="_GoBack"/>
       <w:bookmarkEnd w:id="0"/>
-      <w:r>
-        <w:rPr>
-          <w:sz w:val="32"/>
-          <w:szCs w:val="32"/>
-        </w:rPr>
-        <w:t xml:space="preserve"> confirmation from its admin</w:t>
-      </w:r>
     </w:p>
     <w:p>
       <w:pPr>
@@ -2401,7 +2402,6 @@
           <w:sz w:val="32"/>
           <w:szCs w:val="32"/>
         </w:rPr>
-        <w:lastRenderedPageBreak/>
         <w:t xml:space="preserve">No citizen can </w:t>
       </w:r>
       <w:r>
@@ -4799,7 +4799,7 @@
 </file>
 
 <file path=customXml/itemProps1.xml><?xml version="1.0" encoding="utf-8"?>
-<ds:datastoreItem xmlns:ds="http://schemas.openxmlformats.org/officeDocument/2006/customXml" ds:itemID="{80F46D20-F416-4792-874F-ACCA704663AC}">
+<ds:datastoreItem xmlns:ds="http://schemas.openxmlformats.org/officeDocument/2006/customXml" ds:itemID="{A813F7E6-E869-4D74-8360-B92669C83782}">
   <ds:schemaRefs>
     <ds:schemaRef ds:uri="http://schemas.openxmlformats.org/officeDocument/2006/bibliography"/>
   </ds:schemaRefs>

</xml_diff>

<commit_message>
Added notofication cases to FURPS+
</commit_message>
<xml_diff>
--- a/FURPS+.docx
+++ b/FURPS+.docx
@@ -196,6 +196,8 @@
         </w:rPr>
         <w:t>While adding a disease to the medical history of the patient, the doctor can mark it as a genetic disease</w:t>
       </w:r>
+      <w:bookmarkStart w:id="0" w:name="_GoBack"/>
+      <w:bookmarkEnd w:id="0"/>
     </w:p>
     <w:p>
       <w:pPr>
@@ -998,58 +1000,19 @@
           <w:numId w:val="1"/>
         </w:numPr>
         <w:rPr>
-          <w:sz w:val="32"/>
-          <w:szCs w:val="32"/>
-        </w:rPr>
-      </w:pPr>
-      <w:r>
-        <w:rPr>
-          <w:sz w:val="32"/>
-          <w:szCs w:val="32"/>
-        </w:rPr>
-        <w:t>When an SOS gets accepted by a hospital, other receivers of the SOS</w:t>
-      </w:r>
-      <w:r>
-        <w:rPr>
-          <w:sz w:val="32"/>
-          <w:szCs w:val="32"/>
-        </w:rPr>
-        <w:t xml:space="preserve"> - </w:t>
-      </w:r>
-      <w:r>
-        <w:rPr>
-          <w:sz w:val="32"/>
-          <w:szCs w:val="32"/>
-        </w:rPr>
-        <w:t xml:space="preserve">including </w:t>
-      </w:r>
-      <w:r>
-        <w:rPr>
-          <w:sz w:val="32"/>
-          <w:szCs w:val="32"/>
-        </w:rPr>
-        <w:t>siblings, parents and friends</w:t>
-      </w:r>
-      <w:r>
-        <w:rPr>
-          <w:sz w:val="32"/>
-          <w:szCs w:val="32"/>
-        </w:rPr>
-        <w:t xml:space="preserve"> -</w:t>
-      </w:r>
-      <w:r>
-        <w:rPr>
-          <w:sz w:val="32"/>
-          <w:szCs w:val="32"/>
-        </w:rPr>
-        <w:t xml:space="preserve"> </w:t>
-      </w:r>
-      <w:r>
-        <w:rPr>
-          <w:sz w:val="32"/>
-          <w:szCs w:val="32"/>
-        </w:rPr>
-        <w:t>should be notified</w:t>
+          <w:b/>
+          <w:bCs/>
+          <w:sz w:val="32"/>
+          <w:szCs w:val="32"/>
+          <w:u w:val="single"/>
+        </w:rPr>
+      </w:pPr>
+      <w:r>
+        <w:rPr>
+          <w:sz w:val="32"/>
+          <w:szCs w:val="32"/>
+        </w:rPr>
+        <w:t>The system provides a prognosis service. It warns the citizen from diseases that he might catch depending on the medical history of him and his family, and considering his demographic location</w:t>
       </w:r>
     </w:p>
     <w:p>
@@ -1072,14 +1035,84 @@
           <w:sz w:val="32"/>
           <w:szCs w:val="32"/>
         </w:rPr>
-        <w:t>The system provides a prognosis service. It warns the citizen from diseases that he might catch depending on the medical history of him and his family, and considering his demographic location</w:t>
-      </w:r>
-      <w:r>
-        <w:rPr>
-          <w:sz w:val="32"/>
-          <w:szCs w:val="32"/>
-        </w:rPr>
-        <w:t>. Also, after adding a genetic disease to the medical history of some patient, the system sends a warning to his siblings, sons and descendants</w:t>
+        <w:t>M</w:t>
+      </w:r>
+      <w:r>
+        <w:rPr>
+          <w:sz w:val="32"/>
+          <w:szCs w:val="32"/>
+        </w:rPr>
+        <w:t xml:space="preserve">edical </w:t>
+      </w:r>
+      <w:r>
+        <w:rPr>
+          <w:sz w:val="32"/>
+          <w:szCs w:val="32"/>
+        </w:rPr>
+        <w:t>organization</w:t>
+      </w:r>
+      <w:r>
+        <w:rPr>
+          <w:sz w:val="32"/>
+          <w:szCs w:val="32"/>
+        </w:rPr>
+        <w:t>s</w:t>
+      </w:r>
+      <w:r>
+        <w:rPr>
+          <w:sz w:val="32"/>
+          <w:szCs w:val="32"/>
+        </w:rPr>
+        <w:t xml:space="preserve"> are able to publish advertisements on the system. The higher the rating of </w:t>
+      </w:r>
+      <w:r>
+        <w:rPr>
+          <w:sz w:val="32"/>
+          <w:szCs w:val="32"/>
+        </w:rPr>
+        <w:t>the</w:t>
+      </w:r>
+      <w:r>
+        <w:rPr>
+          <w:sz w:val="32"/>
+          <w:szCs w:val="32"/>
+        </w:rPr>
+        <w:t xml:space="preserve"> medical </w:t>
+      </w:r>
+      <w:r>
+        <w:rPr>
+          <w:sz w:val="32"/>
+          <w:szCs w:val="32"/>
+        </w:rPr>
+        <w:t>organization</w:t>
+      </w:r>
+      <w:r>
+        <w:rPr>
+          <w:sz w:val="32"/>
+          <w:szCs w:val="32"/>
+        </w:rPr>
+        <w:t xml:space="preserve">, the greater the priority given for </w:t>
+      </w:r>
+      <w:r>
+        <w:rPr>
+          <w:sz w:val="32"/>
+          <w:szCs w:val="32"/>
+        </w:rPr>
+        <w:t>its</w:t>
+      </w:r>
+      <w:r>
+        <w:rPr>
+          <w:sz w:val="32"/>
+          <w:szCs w:val="32"/>
+        </w:rPr>
+        <w:t xml:space="preserve"> advertisements</w:t>
+      </w:r>
+      <w:r>
+        <w:rPr>
+          <w:sz w:val="32"/>
+          <w:szCs w:val="32"/>
+        </w:rPr>
+        <w:t xml:space="preserve"> to appear</w:t>
       </w:r>
     </w:p>
     <w:p>
@@ -1102,84 +1135,35 @@
           <w:sz w:val="32"/>
           <w:szCs w:val="32"/>
         </w:rPr>
-        <w:t>M</w:t>
-      </w:r>
-      <w:r>
-        <w:rPr>
-          <w:sz w:val="32"/>
-          <w:szCs w:val="32"/>
-        </w:rPr>
-        <w:t xml:space="preserve">edical </w:t>
-      </w:r>
-      <w:r>
-        <w:rPr>
-          <w:sz w:val="32"/>
-          <w:szCs w:val="32"/>
-        </w:rPr>
-        <w:t>organization</w:t>
-      </w:r>
-      <w:r>
-        <w:rPr>
-          <w:sz w:val="32"/>
-          <w:szCs w:val="32"/>
-        </w:rPr>
-        <w:t>s</w:t>
-      </w:r>
-      <w:r>
-        <w:rPr>
-          <w:sz w:val="32"/>
-          <w:szCs w:val="32"/>
-        </w:rPr>
-        <w:t xml:space="preserve"> are able to publish advertisements on the system. The higher the rating of </w:t>
-      </w:r>
-      <w:r>
-        <w:rPr>
-          <w:sz w:val="32"/>
-          <w:szCs w:val="32"/>
-        </w:rPr>
-        <w:t>the</w:t>
-      </w:r>
-      <w:r>
-        <w:rPr>
-          <w:sz w:val="32"/>
-          <w:szCs w:val="32"/>
-        </w:rPr>
-        <w:t xml:space="preserve"> medical </w:t>
-      </w:r>
-      <w:r>
-        <w:rPr>
-          <w:sz w:val="32"/>
-          <w:szCs w:val="32"/>
-        </w:rPr>
-        <w:t>organization</w:t>
-      </w:r>
-      <w:r>
-        <w:rPr>
-          <w:sz w:val="32"/>
-          <w:szCs w:val="32"/>
-        </w:rPr>
-        <w:t xml:space="preserve">, the greater the priority given for </w:t>
-      </w:r>
-      <w:r>
-        <w:rPr>
-          <w:sz w:val="32"/>
-          <w:szCs w:val="32"/>
-        </w:rPr>
-        <w:t>its</w:t>
-      </w:r>
-      <w:r>
-        <w:rPr>
-          <w:sz w:val="32"/>
-          <w:szCs w:val="32"/>
-        </w:rPr>
-        <w:t xml:space="preserve"> advertisements</w:t>
-      </w:r>
-      <w:r>
-        <w:rPr>
-          <w:sz w:val="32"/>
-          <w:szCs w:val="32"/>
-        </w:rPr>
-        <w:t xml:space="preserve"> to appear</w:t>
+        <w:t>A citizen ca</w:t>
+      </w:r>
+      <w:r>
+        <w:rPr>
+          <w:sz w:val="32"/>
+          <w:szCs w:val="32"/>
+        </w:rPr>
+        <w:t>n search</w:t>
+      </w:r>
+      <w:r>
+        <w:rPr>
+          <w:sz w:val="32"/>
+          <w:szCs w:val="32"/>
+        </w:rPr>
+        <w:t xml:space="preserve"> for</w:t>
+      </w:r>
+      <w:r>
+        <w:rPr>
+          <w:sz w:val="32"/>
+          <w:szCs w:val="32"/>
+        </w:rPr>
+        <w:t xml:space="preserve"> a</w:t>
+      </w:r>
+      <w:r>
+        <w:rPr>
+          <w:sz w:val="32"/>
+          <w:szCs w:val="32"/>
+        </w:rPr>
+        <w:t xml:space="preserve"> medicine/ injection in surrounding pharmacies</w:t>
       </w:r>
     </w:p>
     <w:p>
@@ -1202,37 +1186,784 @@
           <w:sz w:val="32"/>
           <w:szCs w:val="32"/>
         </w:rPr>
-        <w:lastRenderedPageBreak/>
-        <w:t>A citizen ca</w:t>
-      </w:r>
-      <w:r>
-        <w:rPr>
-          <w:sz w:val="32"/>
-          <w:szCs w:val="32"/>
-        </w:rPr>
-        <w:t>n search</w:t>
-      </w:r>
-      <w:r>
-        <w:rPr>
-          <w:sz w:val="32"/>
-          <w:szCs w:val="32"/>
-        </w:rPr>
-        <w:t xml:space="preserve"> for</w:t>
-      </w:r>
-      <w:r>
-        <w:rPr>
-          <w:sz w:val="32"/>
-          <w:szCs w:val="32"/>
-        </w:rPr>
-        <w:t xml:space="preserve"> a</w:t>
-      </w:r>
-      <w:r>
-        <w:rPr>
-          <w:sz w:val="32"/>
-          <w:szCs w:val="32"/>
-        </w:rPr>
-        <w:t xml:space="preserve"> medicine/ injection in surrounding pharmacies</w:t>
-      </w:r>
+        <w:t>The system should send notification in the following cases</w:t>
+      </w:r>
+      <w:r>
+        <w:rPr>
+          <w:sz w:val="32"/>
+          <w:szCs w:val="32"/>
+        </w:rPr>
+        <w:t>:</w:t>
+      </w:r>
+    </w:p>
+    <w:p>
+      <w:pPr>
+        <w:pStyle w:val="ListParagraph"/>
+        <w:rPr>
+          <w:b/>
+          <w:bCs/>
+          <w:sz w:val="32"/>
+          <w:szCs w:val="32"/>
+          <w:u w:val="single"/>
+        </w:rPr>
+      </w:pPr>
+    </w:p>
+    <w:tbl>
+      <w:tblPr>
+        <w:tblStyle w:val="TableGrid"/>
+        <w:tblW w:w="0" w:type="auto"/>
+        <w:tblInd w:w="720" w:type="dxa"/>
+        <w:tblLook w:val="04A0" w:firstRow="1" w:lastRow="0" w:firstColumn="1" w:lastColumn="0" w:noHBand="0" w:noVBand="1"/>
+      </w:tblPr>
+      <w:tblGrid>
+        <w:gridCol w:w="5575"/>
+        <w:gridCol w:w="3055"/>
+      </w:tblGrid>
+      <w:tr>
+        <w:tc>
+          <w:tcPr>
+            <w:tcW w:w="5575" w:type="dxa"/>
+          </w:tcPr>
+          <w:p>
+            <w:pPr>
+              <w:pStyle w:val="ListParagraph"/>
+              <w:ind w:left="0"/>
+              <w:jc w:val="center"/>
+              <w:rPr>
+                <w:b/>
+                <w:bCs/>
+                <w:sz w:val="32"/>
+                <w:szCs w:val="32"/>
+              </w:rPr>
+            </w:pPr>
+            <w:r>
+              <w:rPr>
+                <w:b/>
+                <w:bCs/>
+                <w:sz w:val="32"/>
+                <w:szCs w:val="32"/>
+              </w:rPr>
+              <w:t>Notification trigger</w:t>
+            </w:r>
+          </w:p>
+        </w:tc>
+        <w:tc>
+          <w:tcPr>
+            <w:tcW w:w="3055" w:type="dxa"/>
+          </w:tcPr>
+          <w:p>
+            <w:pPr>
+              <w:pStyle w:val="ListParagraph"/>
+              <w:ind w:left="0"/>
+              <w:jc w:val="center"/>
+              <w:rPr>
+                <w:b/>
+                <w:bCs/>
+                <w:sz w:val="32"/>
+                <w:szCs w:val="32"/>
+              </w:rPr>
+            </w:pPr>
+            <w:r>
+              <w:rPr>
+                <w:b/>
+                <w:bCs/>
+                <w:sz w:val="32"/>
+                <w:szCs w:val="32"/>
+              </w:rPr>
+              <w:t>Receivers</w:t>
+            </w:r>
+          </w:p>
+        </w:tc>
+      </w:tr>
+      <w:tr>
+        <w:tc>
+          <w:tcPr>
+            <w:tcW w:w="5575" w:type="dxa"/>
+          </w:tcPr>
+          <w:p>
+            <w:pPr>
+              <w:pStyle w:val="ListParagraph"/>
+              <w:ind w:left="0"/>
+              <w:rPr>
+                <w:sz w:val="28"/>
+                <w:szCs w:val="28"/>
+                <w:lang w:bidi="ar-EG"/>
+              </w:rPr>
+            </w:pPr>
+            <w:r>
+              <w:rPr>
+                <w:sz w:val="28"/>
+                <w:szCs w:val="28"/>
+                <w:lang w:bidi="ar-EG"/>
+              </w:rPr>
+              <w:lastRenderedPageBreak/>
+              <w:t xml:space="preserve">A new attachment is added to </w:t>
+            </w:r>
+            <w:r>
+              <w:rPr>
+                <w:sz w:val="28"/>
+                <w:szCs w:val="28"/>
+                <w:lang w:bidi="ar-EG"/>
+              </w:rPr>
+              <w:t>a</w:t>
+            </w:r>
+            <w:r>
+              <w:rPr>
+                <w:sz w:val="28"/>
+                <w:szCs w:val="28"/>
+                <w:lang w:bidi="ar-EG"/>
+              </w:rPr>
+              <w:t xml:space="preserve"> medical history</w:t>
+            </w:r>
+          </w:p>
+        </w:tc>
+        <w:tc>
+          <w:tcPr>
+            <w:tcW w:w="3055" w:type="dxa"/>
+          </w:tcPr>
+          <w:p>
+            <w:pPr>
+              <w:pStyle w:val="ListParagraph"/>
+              <w:ind w:left="0"/>
+              <w:rPr>
+                <w:sz w:val="28"/>
+                <w:szCs w:val="28"/>
+              </w:rPr>
+            </w:pPr>
+            <w:r>
+              <w:rPr>
+                <w:sz w:val="28"/>
+                <w:szCs w:val="28"/>
+              </w:rPr>
+              <w:t>The medical history owner (citizen)</w:t>
+            </w:r>
+          </w:p>
+        </w:tc>
+      </w:tr>
+      <w:tr>
+        <w:tc>
+          <w:tcPr>
+            <w:tcW w:w="5575" w:type="dxa"/>
+          </w:tcPr>
+          <w:p>
+            <w:pPr>
+              <w:pStyle w:val="ListParagraph"/>
+              <w:ind w:left="0"/>
+              <w:rPr>
+                <w:sz w:val="28"/>
+                <w:szCs w:val="28"/>
+                <w:lang w:bidi="ar-EG"/>
+              </w:rPr>
+            </w:pPr>
+            <w:r>
+              <w:rPr>
+                <w:sz w:val="28"/>
+                <w:szCs w:val="28"/>
+                <w:lang w:bidi="ar-EG"/>
+              </w:rPr>
+              <w:t>Citizen A marks citizen B</w:t>
+            </w:r>
+            <w:r>
+              <w:rPr>
+                <w:sz w:val="28"/>
+                <w:szCs w:val="28"/>
+                <w:lang w:bidi="ar-EG"/>
+              </w:rPr>
+              <w:t xml:space="preserve"> as friend, parent or sibling</w:t>
+            </w:r>
+          </w:p>
+        </w:tc>
+        <w:tc>
+          <w:tcPr>
+            <w:tcW w:w="3055" w:type="dxa"/>
+          </w:tcPr>
+          <w:p>
+            <w:pPr>
+              <w:pStyle w:val="ListParagraph"/>
+              <w:ind w:left="0"/>
+              <w:rPr>
+                <w:sz w:val="28"/>
+                <w:szCs w:val="28"/>
+              </w:rPr>
+            </w:pPr>
+            <w:r>
+              <w:rPr>
+                <w:sz w:val="28"/>
+                <w:szCs w:val="28"/>
+              </w:rPr>
+              <w:t>Citizen B</w:t>
+            </w:r>
+          </w:p>
+        </w:tc>
+      </w:tr>
+      <w:tr>
+        <w:tc>
+          <w:tcPr>
+            <w:tcW w:w="5575" w:type="dxa"/>
+          </w:tcPr>
+          <w:p>
+            <w:pPr>
+              <w:pStyle w:val="ListParagraph"/>
+              <w:ind w:left="0"/>
+              <w:rPr>
+                <w:sz w:val="28"/>
+                <w:szCs w:val="28"/>
+                <w:lang w:bidi="ar-EG"/>
+              </w:rPr>
+            </w:pPr>
+            <w:r>
+              <w:rPr>
+                <w:sz w:val="28"/>
+                <w:szCs w:val="28"/>
+                <w:lang w:bidi="ar-EG"/>
+              </w:rPr>
+              <w:t xml:space="preserve">A </w:t>
+            </w:r>
+            <w:r>
+              <w:rPr>
+                <w:i/>
+                <w:iCs/>
+                <w:sz w:val="28"/>
+                <w:szCs w:val="28"/>
+                <w:u w:val="single"/>
+                <w:lang w:bidi="ar-EG"/>
+              </w:rPr>
+              <w:t>genetic</w:t>
+            </w:r>
+            <w:r>
+              <w:rPr>
+                <w:sz w:val="28"/>
+                <w:szCs w:val="28"/>
+                <w:lang w:bidi="ar-EG"/>
+              </w:rPr>
+              <w:t xml:space="preserve"> disease is added in the medical history of some citizen</w:t>
+            </w:r>
+          </w:p>
+        </w:tc>
+        <w:tc>
+          <w:tcPr>
+            <w:tcW w:w="3055" w:type="dxa"/>
+          </w:tcPr>
+          <w:p>
+            <w:pPr>
+              <w:pStyle w:val="ListParagraph"/>
+              <w:ind w:left="0"/>
+              <w:rPr>
+                <w:sz w:val="28"/>
+                <w:szCs w:val="28"/>
+              </w:rPr>
+            </w:pPr>
+            <w:r>
+              <w:rPr>
+                <w:sz w:val="28"/>
+                <w:szCs w:val="28"/>
+              </w:rPr>
+              <w:t>C</w:t>
+            </w:r>
+            <w:r>
+              <w:rPr>
+                <w:sz w:val="28"/>
+                <w:szCs w:val="28"/>
+              </w:rPr>
+              <w:t>itizen</w:t>
+            </w:r>
+            <w:r>
+              <w:rPr>
+                <w:sz w:val="28"/>
+                <w:szCs w:val="28"/>
+              </w:rPr>
+              <w:t>’s family</w:t>
+            </w:r>
+          </w:p>
+        </w:tc>
+      </w:tr>
+      <w:tr>
+        <w:tc>
+          <w:tcPr>
+            <w:tcW w:w="5575" w:type="dxa"/>
+          </w:tcPr>
+          <w:p>
+            <w:pPr>
+              <w:pStyle w:val="ListParagraph"/>
+              <w:ind w:left="0"/>
+              <w:rPr>
+                <w:sz w:val="28"/>
+                <w:szCs w:val="28"/>
+                <w:lang w:bidi="ar-EG"/>
+              </w:rPr>
+            </w:pPr>
+            <w:r>
+              <w:rPr>
+                <w:sz w:val="28"/>
+                <w:szCs w:val="28"/>
+                <w:lang w:bidi="ar-EG"/>
+              </w:rPr>
+              <w:t xml:space="preserve">A specialist requests membership in a </w:t>
+            </w:r>
+            <w:r>
+              <w:rPr>
+                <w:sz w:val="28"/>
+                <w:szCs w:val="28"/>
+                <w:lang w:bidi="ar-EG"/>
+              </w:rPr>
+              <w:t xml:space="preserve">medical </w:t>
+            </w:r>
+            <w:r>
+              <w:rPr>
+                <w:sz w:val="28"/>
+                <w:szCs w:val="28"/>
+                <w:lang w:bidi="ar-EG"/>
+              </w:rPr>
+              <w:t>service, care unit or a pharmacy</w:t>
+            </w:r>
+          </w:p>
+        </w:tc>
+        <w:tc>
+          <w:tcPr>
+            <w:tcW w:w="3055" w:type="dxa"/>
+          </w:tcPr>
+          <w:p>
+            <w:pPr>
+              <w:pStyle w:val="ListParagraph"/>
+              <w:ind w:left="0"/>
+              <w:rPr>
+                <w:sz w:val="28"/>
+                <w:szCs w:val="28"/>
+              </w:rPr>
+            </w:pPr>
+            <w:r>
+              <w:rPr>
+                <w:sz w:val="28"/>
+                <w:szCs w:val="28"/>
+              </w:rPr>
+              <w:t>M</w:t>
+            </w:r>
+            <w:r>
+              <w:rPr>
+                <w:sz w:val="28"/>
+                <w:szCs w:val="28"/>
+              </w:rPr>
+              <w:t>edical organization</w:t>
+            </w:r>
+            <w:r>
+              <w:rPr>
+                <w:sz w:val="28"/>
+                <w:szCs w:val="28"/>
+              </w:rPr>
+              <w:t xml:space="preserve"> admins</w:t>
+            </w:r>
+          </w:p>
+        </w:tc>
+      </w:tr>
+      <w:tr>
+        <w:tc>
+          <w:tcPr>
+            <w:tcW w:w="5575" w:type="dxa"/>
+          </w:tcPr>
+          <w:p>
+            <w:pPr>
+              <w:pStyle w:val="ListParagraph"/>
+              <w:ind w:left="0"/>
+              <w:rPr>
+                <w:sz w:val="28"/>
+                <w:szCs w:val="28"/>
+                <w:lang w:bidi="ar-EG"/>
+              </w:rPr>
+            </w:pPr>
+            <w:r>
+              <w:rPr>
+                <w:sz w:val="28"/>
+                <w:szCs w:val="28"/>
+                <w:lang w:bidi="ar-EG"/>
+              </w:rPr>
+              <w:t>A membership request is confirmed</w:t>
+            </w:r>
+          </w:p>
+        </w:tc>
+        <w:tc>
+          <w:tcPr>
+            <w:tcW w:w="3055" w:type="dxa"/>
+          </w:tcPr>
+          <w:p>
+            <w:pPr>
+              <w:pStyle w:val="ListParagraph"/>
+              <w:ind w:left="0"/>
+              <w:rPr>
+                <w:sz w:val="28"/>
+                <w:szCs w:val="28"/>
+              </w:rPr>
+            </w:pPr>
+            <w:r>
+              <w:rPr>
+                <w:sz w:val="28"/>
+                <w:szCs w:val="28"/>
+              </w:rPr>
+              <w:t>The specialist who made the request</w:t>
+            </w:r>
+          </w:p>
+        </w:tc>
+      </w:tr>
+      <w:tr>
+        <w:tc>
+          <w:tcPr>
+            <w:tcW w:w="5575" w:type="dxa"/>
+          </w:tcPr>
+          <w:p>
+            <w:pPr>
+              <w:pStyle w:val="ListParagraph"/>
+              <w:ind w:left="0"/>
+              <w:rPr>
+                <w:sz w:val="28"/>
+                <w:szCs w:val="28"/>
+                <w:lang w:bidi="ar-EG"/>
+              </w:rPr>
+            </w:pPr>
+            <w:r>
+              <w:rPr>
+                <w:sz w:val="28"/>
+                <w:szCs w:val="28"/>
+                <w:lang w:bidi="ar-EG"/>
+              </w:rPr>
+              <w:t>A specialist requests a care unit (e.g. Incubator, ICU)</w:t>
+            </w:r>
+            <w:r>
+              <w:rPr>
+                <w:sz w:val="28"/>
+                <w:szCs w:val="28"/>
+                <w:lang w:bidi="ar-EG"/>
+              </w:rPr>
+              <w:t xml:space="preserve"> for his patient</w:t>
+            </w:r>
+          </w:p>
+        </w:tc>
+        <w:tc>
+          <w:tcPr>
+            <w:tcW w:w="3055" w:type="dxa"/>
+          </w:tcPr>
+          <w:p>
+            <w:pPr>
+              <w:pStyle w:val="ListParagraph"/>
+              <w:ind w:left="0"/>
+              <w:rPr>
+                <w:sz w:val="28"/>
+                <w:szCs w:val="28"/>
+              </w:rPr>
+            </w:pPr>
+            <w:r>
+              <w:rPr>
+                <w:sz w:val="28"/>
+                <w:szCs w:val="28"/>
+              </w:rPr>
+              <w:t>The staff working in the care unit</w:t>
+            </w:r>
+          </w:p>
+        </w:tc>
+      </w:tr>
+      <w:tr>
+        <w:tc>
+          <w:tcPr>
+            <w:tcW w:w="5575" w:type="dxa"/>
+          </w:tcPr>
+          <w:p>
+            <w:pPr>
+              <w:pStyle w:val="ListParagraph"/>
+              <w:ind w:left="0"/>
+              <w:rPr>
+                <w:sz w:val="28"/>
+                <w:szCs w:val="28"/>
+                <w:lang w:bidi="ar-EG"/>
+              </w:rPr>
+            </w:pPr>
+            <w:r>
+              <w:rPr>
+                <w:sz w:val="28"/>
+                <w:szCs w:val="28"/>
+                <w:lang w:bidi="ar-EG"/>
+              </w:rPr>
+              <w:t>A care request is confirmed</w:t>
+            </w:r>
+          </w:p>
+        </w:tc>
+        <w:tc>
+          <w:tcPr>
+            <w:tcW w:w="3055" w:type="dxa"/>
+          </w:tcPr>
+          <w:p>
+            <w:pPr>
+              <w:pStyle w:val="ListParagraph"/>
+              <w:ind w:left="0"/>
+              <w:rPr>
+                <w:sz w:val="28"/>
+                <w:szCs w:val="28"/>
+              </w:rPr>
+            </w:pPr>
+            <w:r>
+              <w:rPr>
+                <w:sz w:val="28"/>
+                <w:szCs w:val="28"/>
+              </w:rPr>
+              <w:t xml:space="preserve">The </w:t>
+            </w:r>
+            <w:r>
+              <w:rPr>
+                <w:sz w:val="28"/>
+                <w:szCs w:val="28"/>
+              </w:rPr>
+              <w:t xml:space="preserve">specialist who requested the </w:t>
+            </w:r>
+            <w:r>
+              <w:rPr>
+                <w:sz w:val="28"/>
+                <w:szCs w:val="28"/>
+              </w:rPr>
+              <w:t xml:space="preserve">care </w:t>
+            </w:r>
+            <w:r>
+              <w:rPr>
+                <w:sz w:val="28"/>
+                <w:szCs w:val="28"/>
+              </w:rPr>
+              <w:t>unit</w:t>
+            </w:r>
+          </w:p>
+        </w:tc>
+      </w:tr>
+      <w:tr>
+        <w:tc>
+          <w:tcPr>
+            <w:tcW w:w="5575" w:type="dxa"/>
+          </w:tcPr>
+          <w:p>
+            <w:pPr>
+              <w:pStyle w:val="ListParagraph"/>
+              <w:ind w:left="0"/>
+              <w:rPr>
+                <w:sz w:val="28"/>
+                <w:szCs w:val="28"/>
+                <w:lang w:bidi="ar-EG"/>
+              </w:rPr>
+            </w:pPr>
+            <w:r>
+              <w:rPr>
+                <w:sz w:val="28"/>
+                <w:szCs w:val="28"/>
+                <w:lang w:bidi="ar-EG"/>
+              </w:rPr>
+              <w:t>Some citizen sends an SOS</w:t>
+            </w:r>
+          </w:p>
+        </w:tc>
+        <w:tc>
+          <w:tcPr>
+            <w:tcW w:w="3055" w:type="dxa"/>
+          </w:tcPr>
+          <w:p>
+            <w:pPr>
+              <w:pStyle w:val="ListParagraph"/>
+              <w:ind w:left="0"/>
+              <w:rPr>
+                <w:sz w:val="28"/>
+                <w:szCs w:val="28"/>
+              </w:rPr>
+            </w:pPr>
+            <w:r>
+              <w:rPr>
+                <w:sz w:val="28"/>
+                <w:szCs w:val="28"/>
+              </w:rPr>
+              <w:t>Friends, family and the nearest hospitals</w:t>
+            </w:r>
+          </w:p>
+        </w:tc>
+      </w:tr>
+      <w:tr>
+        <w:tc>
+          <w:tcPr>
+            <w:tcW w:w="5575" w:type="dxa"/>
+          </w:tcPr>
+          <w:p>
+            <w:pPr>
+              <w:pStyle w:val="ListParagraph"/>
+              <w:ind w:left="0"/>
+              <w:rPr>
+                <w:sz w:val="28"/>
+                <w:szCs w:val="28"/>
+                <w:lang w:bidi="ar-EG"/>
+              </w:rPr>
+            </w:pPr>
+            <w:r>
+              <w:rPr>
+                <w:sz w:val="28"/>
+                <w:szCs w:val="28"/>
+                <w:lang w:bidi="ar-EG"/>
+              </w:rPr>
+              <w:t>Some hospital responds to an SOS</w:t>
+            </w:r>
+          </w:p>
+        </w:tc>
+        <w:tc>
+          <w:tcPr>
+            <w:tcW w:w="3055" w:type="dxa"/>
+          </w:tcPr>
+          <w:p>
+            <w:pPr>
+              <w:pStyle w:val="ListParagraph"/>
+              <w:ind w:left="0"/>
+              <w:rPr>
+                <w:sz w:val="28"/>
+                <w:szCs w:val="28"/>
+              </w:rPr>
+            </w:pPr>
+            <w:r>
+              <w:rPr>
+                <w:sz w:val="28"/>
+                <w:szCs w:val="28"/>
+              </w:rPr>
+              <w:t>The SOS sender, his family and his friends</w:t>
+            </w:r>
+          </w:p>
+        </w:tc>
+      </w:tr>
+      <w:tr>
+        <w:tc>
+          <w:tcPr>
+            <w:tcW w:w="5575" w:type="dxa"/>
+          </w:tcPr>
+          <w:p>
+            <w:pPr>
+              <w:pStyle w:val="ListParagraph"/>
+              <w:ind w:left="0"/>
+              <w:rPr>
+                <w:sz w:val="28"/>
+                <w:szCs w:val="28"/>
+                <w:lang w:bidi="ar-EG"/>
+              </w:rPr>
+            </w:pPr>
+            <w:r>
+              <w:rPr>
+                <w:sz w:val="28"/>
+                <w:szCs w:val="28"/>
+                <w:lang w:bidi="ar-EG"/>
+              </w:rPr>
+              <w:t>A specialist has added a medical organization to the system</w:t>
+            </w:r>
+          </w:p>
+        </w:tc>
+        <w:tc>
+          <w:tcPr>
+            <w:tcW w:w="3055" w:type="dxa"/>
+          </w:tcPr>
+          <w:p>
+            <w:pPr>
+              <w:pStyle w:val="ListParagraph"/>
+              <w:ind w:left="0"/>
+              <w:rPr>
+                <w:sz w:val="28"/>
+                <w:szCs w:val="28"/>
+              </w:rPr>
+            </w:pPr>
+            <w:r>
+              <w:rPr>
+                <w:sz w:val="28"/>
+                <w:szCs w:val="28"/>
+              </w:rPr>
+              <w:t>System admin</w:t>
+            </w:r>
+          </w:p>
+        </w:tc>
+      </w:tr>
+      <w:tr>
+        <w:tc>
+          <w:tcPr>
+            <w:tcW w:w="5575" w:type="dxa"/>
+          </w:tcPr>
+          <w:p>
+            <w:pPr>
+              <w:pStyle w:val="ListParagraph"/>
+              <w:ind w:left="0"/>
+              <w:rPr>
+                <w:sz w:val="28"/>
+                <w:szCs w:val="28"/>
+                <w:lang w:bidi="ar-EG"/>
+              </w:rPr>
+            </w:pPr>
+            <w:r>
+              <w:rPr>
+                <w:sz w:val="28"/>
+                <w:szCs w:val="28"/>
+                <w:lang w:bidi="ar-EG"/>
+              </w:rPr>
+              <w:t xml:space="preserve">System admin </w:t>
+            </w:r>
+            <w:r>
+              <w:rPr>
+                <w:sz w:val="28"/>
+                <w:szCs w:val="28"/>
+                <w:lang w:bidi="ar-EG"/>
+              </w:rPr>
+              <w:t>approve</w:t>
+            </w:r>
+            <w:r>
+              <w:rPr>
+                <w:sz w:val="28"/>
+                <w:szCs w:val="28"/>
+                <w:lang w:bidi="ar-EG"/>
+              </w:rPr>
+              <w:t>s</w:t>
+            </w:r>
+            <w:r>
+              <w:rPr>
+                <w:sz w:val="28"/>
+                <w:szCs w:val="28"/>
+                <w:lang w:bidi="ar-EG"/>
+              </w:rPr>
+              <w:t xml:space="preserve"> </w:t>
+            </w:r>
+            <w:r>
+              <w:rPr>
+                <w:sz w:val="28"/>
+                <w:szCs w:val="28"/>
+                <w:lang w:bidi="ar-EG"/>
+              </w:rPr>
+              <w:t>a medical organization</w:t>
+            </w:r>
+          </w:p>
+        </w:tc>
+        <w:tc>
+          <w:tcPr>
+            <w:tcW w:w="3055" w:type="dxa"/>
+          </w:tcPr>
+          <w:p>
+            <w:pPr>
+              <w:pStyle w:val="ListParagraph"/>
+              <w:ind w:left="0"/>
+              <w:rPr>
+                <w:sz w:val="28"/>
+                <w:szCs w:val="28"/>
+              </w:rPr>
+            </w:pPr>
+            <w:r>
+              <w:rPr>
+                <w:sz w:val="28"/>
+                <w:szCs w:val="28"/>
+              </w:rPr>
+              <w:t>The specialist who added the organization</w:t>
+            </w:r>
+          </w:p>
+        </w:tc>
+      </w:tr>
+    </w:tbl>
+    <w:p>
+      <w:pPr>
+        <w:pStyle w:val="ListParagraph"/>
+        <w:rPr>
+          <w:b/>
+          <w:bCs/>
+          <w:sz w:val="32"/>
+          <w:szCs w:val="32"/>
+          <w:u w:val="single"/>
+        </w:rPr>
+      </w:pPr>
     </w:p>
     <w:p>
       <w:pPr>
@@ -1649,6 +2380,7 @@
           <w:sz w:val="32"/>
           <w:szCs w:val="32"/>
         </w:rPr>
+        <w:lastRenderedPageBreak/>
         <w:t>The system</w:t>
       </w:r>
       <w:r>
@@ -1945,7 +2677,6 @@
           <w:szCs w:val="32"/>
           <w:u w:val="single"/>
         </w:rPr>
-        <w:lastRenderedPageBreak/>
         <w:t>Scalability:</w:t>
       </w:r>
     </w:p>
@@ -2214,6 +2945,7 @@
           <w:sz w:val="32"/>
           <w:szCs w:val="32"/>
         </w:rPr>
+        <w:lastRenderedPageBreak/>
         <w:t xml:space="preserve">Doctor cannot </w:t>
       </w:r>
       <w:r>
@@ -2279,8 +3011,6 @@
         </w:rPr>
         <w:t xml:space="preserve"> confirmation from its admin</w:t>
       </w:r>
-      <w:bookmarkStart w:id="0" w:name="_GoBack"/>
-      <w:bookmarkEnd w:id="0"/>
     </w:p>
     <w:p>
       <w:pPr>
@@ -4530,6 +5260,25 @@
       <w:contextualSpacing/>
     </w:pPr>
   </w:style>
+  <w:style w:type="table" w:styleId="TableGrid">
+    <w:name w:val="Table Grid"/>
+    <w:basedOn w:val="TableNormal"/>
+    <w:uiPriority w:val="39"/>
+    <w:rsid w:val="008B72C5"/>
+    <w:pPr>
+      <w:spacing w:after="0" w:line="240" w:lineRule="auto"/>
+    </w:pPr>
+    <w:tblPr>
+      <w:tblBorders>
+        <w:top w:val="single" w:sz="4" w:space="0" w:color="auto"/>
+        <w:left w:val="single" w:sz="4" w:space="0" w:color="auto"/>
+        <w:bottom w:val="single" w:sz="4" w:space="0" w:color="auto"/>
+        <w:right w:val="single" w:sz="4" w:space="0" w:color="auto"/>
+        <w:insideH w:val="single" w:sz="4" w:space="0" w:color="auto"/>
+        <w:insideV w:val="single" w:sz="4" w:space="0" w:color="auto"/>
+      </w:tblBorders>
+    </w:tblPr>
+  </w:style>
 </w:styles>
 </file>
 
@@ -4799,7 +5548,7 @@
 </file>
 
 <file path=customXml/itemProps1.xml><?xml version="1.0" encoding="utf-8"?>
-<ds:datastoreItem xmlns:ds="http://schemas.openxmlformats.org/officeDocument/2006/customXml" ds:itemID="{A813F7E6-E869-4D74-8360-B92669C83782}">
+<ds:datastoreItem xmlns:ds="http://schemas.openxmlformats.org/officeDocument/2006/customXml" ds:itemID="{98F341CC-CDE6-434A-91BA-AB27F6214036}">
   <ds:schemaRefs>
     <ds:schemaRef ds:uri="http://schemas.openxmlformats.org/officeDocument/2006/bibliography"/>
   </ds:schemaRefs>

</xml_diff>